<commit_message>
add some information in rapport
</commit_message>
<xml_diff>
--- a/Projet_java.docx
+++ b/Projet_java.docx
@@ -356,7 +356,7 @@
                     </pic:cNvPicPr>
                   </pic:nvPicPr>
                   <pic:blipFill>
-                    <a:blip r:embed="rId6">
+                    <a:blip r:embed="rId8">
                       <a:extLst>
                         <a:ext uri="{28A0092B-C50C-407E-A947-70E740481C1C}">
                           <a14:useLocalDpi xmlns:a14="http://schemas.microsoft.com/office/drawing/2010/main" val="0"/>
@@ -665,7 +665,7 @@
                     </pic:cNvPicPr>
                   </pic:nvPicPr>
                   <pic:blipFill>
-                    <a:blip r:embed="rId7" cstate="print">
+                    <a:blip r:embed="rId9" cstate="print">
                       <a:extLst>
                         <a:ext uri="{28A0092B-C50C-407E-A947-70E740481C1C}">
                           <a14:useLocalDpi xmlns:a14="http://schemas.microsoft.com/office/drawing/2010/main" val="0"/>
@@ -776,22 +776,6 @@
           <w:szCs w:val="48"/>
         </w:rPr>
       </w:pPr>
-    </w:p>
-    <w:p>
-      <w:pPr>
-        <w:spacing w:after="0"/>
-        <w:rPr>
-          <w:sz w:val="28"/>
-          <w:szCs w:val="28"/>
-        </w:rPr>
-      </w:pPr>
-      <w:r>
-        <w:rPr>
-          <w:sz w:val="28"/>
-          <w:szCs w:val="28"/>
-        </w:rPr>
-        <w:t>M3105 – Conception et programmation objet avancées – Sébastien Thon</w:t>
-      </w:r>
     </w:p>
     <w:p>
       <w:pPr>
@@ -863,7 +847,7 @@
           <w:r>
             <w:fldChar w:fldCharType="separate"/>
           </w:r>
-          <w:hyperlink w:anchor="_Toc503368872" w:history="1">
+          <w:hyperlink w:anchor="_Toc503393437" w:history="1">
             <w:r>
               <w:rPr>
                 <w:rStyle w:val="Lienhypertexte"/>
@@ -905,7 +889,7 @@
                 <w:noProof/>
                 <w:webHidden/>
               </w:rPr>
-              <w:instrText xml:space="preserve"> PAGEREF _Toc503368872 \h </w:instrText>
+              <w:instrText xml:space="preserve"> PAGEREF _Toc503393437 \h </w:instrText>
             </w:r>
             <w:r>
               <w:rPr>
@@ -940,29 +924,47 @@
           <w:pPr>
             <w:pStyle w:val="TM2"/>
             <w:tabs>
+              <w:tab w:val="left" w:pos="880"/>
               <w:tab w:val="right" w:leader="dot" w:pos="9062"/>
             </w:tabs>
             <w:rPr>
+              <w:rFonts w:eastAsiaTheme="minorEastAsia"/>
               <w:noProof/>
+              <w:lang w:eastAsia="fr-FR"/>
             </w:rPr>
           </w:pPr>
-          <w:hyperlink w:anchor="_Toc503368873" w:history="1">
+          <w:hyperlink w:anchor="_Toc503393438" w:history="1">
             <w:r>
               <w:rPr>
                 <w:rStyle w:val="Lienhypertexte"/>
                 <w:noProof/>
               </w:rPr>
-              <w:t>1.1 Présentation du Projet</w:t>
-            </w:r>
-            <w:r>
-              <w:rPr>
-                <w:noProof/>
-                <w:webHidden/>
+              <w:t>1.1</w:t>
+            </w:r>
+            <w:r>
+              <w:rPr>
+                <w:rFonts w:eastAsiaTheme="minorEastAsia"/>
+                <w:noProof/>
+                <w:lang w:eastAsia="fr-FR"/>
               </w:rPr>
               <w:tab/>
             </w:r>
             <w:r>
               <w:rPr>
+                <w:rStyle w:val="Lienhypertexte"/>
+                <w:noProof/>
+              </w:rPr>
+              <w:t>Présentation du Projet</w:t>
+            </w:r>
+            <w:r>
+              <w:rPr>
+                <w:noProof/>
+                <w:webHidden/>
+              </w:rPr>
+              <w:tab/>
+            </w:r>
+            <w:r>
+              <w:rPr>
                 <w:noProof/>
                 <w:webHidden/>
               </w:rPr>
@@ -973,7 +975,93 @@
                 <w:noProof/>
                 <w:webHidden/>
               </w:rPr>
-              <w:instrText xml:space="preserve"> PAGEREF _Toc503368873 \h </w:instrText>
+              <w:instrText xml:space="preserve"> PAGEREF _Toc503393438 \h </w:instrText>
+            </w:r>
+            <w:r>
+              <w:rPr>
+                <w:noProof/>
+                <w:webHidden/>
+              </w:rPr>
+            </w:r>
+            <w:r>
+              <w:rPr>
+                <w:noProof/>
+                <w:webHidden/>
+              </w:rPr>
+              <w:fldChar w:fldCharType="separate"/>
+            </w:r>
+            <w:r>
+              <w:rPr>
+                <w:noProof/>
+                <w:webHidden/>
+              </w:rPr>
+              <w:t>3</w:t>
+            </w:r>
+            <w:r>
+              <w:rPr>
+                <w:noProof/>
+                <w:webHidden/>
+              </w:rPr>
+              <w:fldChar w:fldCharType="end"/>
+            </w:r>
+          </w:hyperlink>
+        </w:p>
+        <w:p>
+          <w:pPr>
+            <w:pStyle w:val="TM2"/>
+            <w:tabs>
+              <w:tab w:val="left" w:pos="880"/>
+              <w:tab w:val="right" w:leader="dot" w:pos="9062"/>
+            </w:tabs>
+            <w:rPr>
+              <w:rFonts w:eastAsiaTheme="minorEastAsia"/>
+              <w:noProof/>
+              <w:lang w:eastAsia="fr-FR"/>
+            </w:rPr>
+          </w:pPr>
+          <w:hyperlink w:anchor="_Toc503393439" w:history="1">
+            <w:r>
+              <w:rPr>
+                <w:rStyle w:val="Lienhypertexte"/>
+                <w:noProof/>
+              </w:rPr>
+              <w:t>1.2</w:t>
+            </w:r>
+            <w:r>
+              <w:rPr>
+                <w:rFonts w:eastAsiaTheme="minorEastAsia"/>
+                <w:noProof/>
+                <w:lang w:eastAsia="fr-FR"/>
+              </w:rPr>
+              <w:tab/>
+            </w:r>
+            <w:r>
+              <w:rPr>
+                <w:rStyle w:val="Lienhypertexte"/>
+                <w:noProof/>
+              </w:rPr>
+              <w:t>Objectifs du projet</w:t>
+            </w:r>
+            <w:r>
+              <w:rPr>
+                <w:noProof/>
+                <w:webHidden/>
+              </w:rPr>
+              <w:tab/>
+            </w:r>
+            <w:r>
+              <w:rPr>
+                <w:noProof/>
+                <w:webHidden/>
+              </w:rPr>
+              <w:fldChar w:fldCharType="begin"/>
+            </w:r>
+            <w:r>
+              <w:rPr>
+                <w:noProof/>
+                <w:webHidden/>
+              </w:rPr>
+              <w:instrText xml:space="preserve"> PAGEREF _Toc503393439 \h </w:instrText>
             </w:r>
             <w:r>
               <w:rPr>
@@ -1017,7 +1105,7 @@
               <w:lang w:eastAsia="fr-FR"/>
             </w:rPr>
           </w:pPr>
-          <w:hyperlink w:anchor="_Toc503368874" w:history="1">
+          <w:hyperlink w:anchor="_Toc503393440" w:history="1">
             <w:r>
               <w:rPr>
                 <w:rStyle w:val="Lienhypertexte"/>
@@ -1059,7 +1147,7 @@
                 <w:noProof/>
                 <w:webHidden/>
               </w:rPr>
-              <w:instrText xml:space="preserve"> PAGEREF _Toc503368874 \h </w:instrText>
+              <w:instrText xml:space="preserve"> PAGEREF _Toc503393440 \h </w:instrText>
             </w:r>
             <w:r>
               <w:rPr>
@@ -1079,7 +1167,7 @@
                 <w:noProof/>
                 <w:webHidden/>
               </w:rPr>
-              <w:t>3</w:t>
+              <w:t>4</w:t>
             </w:r>
             <w:r>
               <w:rPr>
@@ -1103,7 +1191,7 @@
               <w:lang w:eastAsia="fr-FR"/>
             </w:rPr>
           </w:pPr>
-          <w:hyperlink w:anchor="_Toc503368875" w:history="1">
+          <w:hyperlink w:anchor="_Toc503393441" w:history="1">
             <w:r>
               <w:rPr>
                 <w:rStyle w:val="Lienhypertexte"/>
@@ -1145,7 +1233,7 @@
                 <w:noProof/>
                 <w:webHidden/>
               </w:rPr>
-              <w:instrText xml:space="preserve"> PAGEREF _Toc503368875 \h </w:instrText>
+              <w:instrText xml:space="preserve"> PAGEREF _Toc503393441 \h </w:instrText>
             </w:r>
             <w:r>
               <w:rPr>
@@ -1165,7 +1253,93 @@
                 <w:noProof/>
                 <w:webHidden/>
               </w:rPr>
-              <w:t>3</w:t>
+              <w:t>4</w:t>
+            </w:r>
+            <w:r>
+              <w:rPr>
+                <w:noProof/>
+                <w:webHidden/>
+              </w:rPr>
+              <w:fldChar w:fldCharType="end"/>
+            </w:r>
+          </w:hyperlink>
+        </w:p>
+        <w:p>
+          <w:pPr>
+            <w:pStyle w:val="TM2"/>
+            <w:tabs>
+              <w:tab w:val="left" w:pos="880"/>
+              <w:tab w:val="right" w:leader="dot" w:pos="9062"/>
+            </w:tabs>
+            <w:rPr>
+              <w:rFonts w:eastAsiaTheme="minorEastAsia"/>
+              <w:noProof/>
+              <w:lang w:eastAsia="fr-FR"/>
+            </w:rPr>
+          </w:pPr>
+          <w:hyperlink w:anchor="_Toc503393442" w:history="1">
+            <w:r>
+              <w:rPr>
+                <w:rStyle w:val="Lienhypertexte"/>
+                <w:noProof/>
+              </w:rPr>
+              <w:t>3.1</w:t>
+            </w:r>
+            <w:r>
+              <w:rPr>
+                <w:rFonts w:eastAsiaTheme="minorEastAsia"/>
+                <w:noProof/>
+                <w:lang w:eastAsia="fr-FR"/>
+              </w:rPr>
+              <w:tab/>
+            </w:r>
+            <w:r>
+              <w:rPr>
+                <w:rStyle w:val="Lienhypertexte"/>
+                <w:noProof/>
+              </w:rPr>
+              <w:t>Choix techniques</w:t>
+            </w:r>
+            <w:r>
+              <w:rPr>
+                <w:noProof/>
+                <w:webHidden/>
+              </w:rPr>
+              <w:tab/>
+            </w:r>
+            <w:r>
+              <w:rPr>
+                <w:noProof/>
+                <w:webHidden/>
+              </w:rPr>
+              <w:fldChar w:fldCharType="begin"/>
+            </w:r>
+            <w:r>
+              <w:rPr>
+                <w:noProof/>
+                <w:webHidden/>
+              </w:rPr>
+              <w:instrText xml:space="preserve"> PAGEREF _Toc503393442 \h </w:instrText>
+            </w:r>
+            <w:r>
+              <w:rPr>
+                <w:noProof/>
+                <w:webHidden/>
+              </w:rPr>
+            </w:r>
+            <w:r>
+              <w:rPr>
+                <w:noProof/>
+                <w:webHidden/>
+              </w:rPr>
+              <w:fldChar w:fldCharType="separate"/>
+            </w:r>
+            <w:r>
+              <w:rPr>
+                <w:noProof/>
+                <w:webHidden/>
+              </w:rPr>
+              <w:t>4</w:t>
             </w:r>
             <w:r>
               <w:rPr>
@@ -1189,7 +1363,7 @@
               <w:lang w:eastAsia="fr-FR"/>
             </w:rPr>
           </w:pPr>
-          <w:hyperlink w:anchor="_Toc503368876" w:history="1">
+          <w:hyperlink w:anchor="_Toc503393443" w:history="1">
             <w:r>
               <w:rPr>
                 <w:rStyle w:val="Lienhypertexte"/>
@@ -1231,7 +1405,7 @@
                 <w:noProof/>
                 <w:webHidden/>
               </w:rPr>
-              <w:instrText xml:space="preserve"> PAGEREF _Toc503368876 \h </w:instrText>
+              <w:instrText xml:space="preserve"> PAGEREF _Toc503393443 \h </w:instrText>
             </w:r>
             <w:r>
               <w:rPr>
@@ -1251,7 +1425,179 @@
                 <w:noProof/>
                 <w:webHidden/>
               </w:rPr>
-              <w:t>3</w:t>
+              <w:t>4</w:t>
+            </w:r>
+            <w:r>
+              <w:rPr>
+                <w:noProof/>
+                <w:webHidden/>
+              </w:rPr>
+              <w:fldChar w:fldCharType="end"/>
+            </w:r>
+          </w:hyperlink>
+        </w:p>
+        <w:p>
+          <w:pPr>
+            <w:pStyle w:val="TM2"/>
+            <w:tabs>
+              <w:tab w:val="left" w:pos="880"/>
+              <w:tab w:val="right" w:leader="dot" w:pos="9062"/>
+            </w:tabs>
+            <w:rPr>
+              <w:rFonts w:eastAsiaTheme="minorEastAsia"/>
+              <w:noProof/>
+              <w:lang w:eastAsia="fr-FR"/>
+            </w:rPr>
+          </w:pPr>
+          <w:hyperlink w:anchor="_Toc503393444" w:history="1">
+            <w:r>
+              <w:rPr>
+                <w:rStyle w:val="Lienhypertexte"/>
+                <w:noProof/>
+              </w:rPr>
+              <w:t>4.1</w:t>
+            </w:r>
+            <w:r>
+              <w:rPr>
+                <w:rFonts w:eastAsiaTheme="minorEastAsia"/>
+                <w:noProof/>
+                <w:lang w:eastAsia="fr-FR"/>
+              </w:rPr>
+              <w:tab/>
+            </w:r>
+            <w:r>
+              <w:rPr>
+                <w:rStyle w:val="Lienhypertexte"/>
+                <w:noProof/>
+              </w:rPr>
+              <w:t>Mode d’emploi</w:t>
+            </w:r>
+            <w:r>
+              <w:rPr>
+                <w:noProof/>
+                <w:webHidden/>
+              </w:rPr>
+              <w:tab/>
+            </w:r>
+            <w:r>
+              <w:rPr>
+                <w:noProof/>
+                <w:webHidden/>
+              </w:rPr>
+              <w:fldChar w:fldCharType="begin"/>
+            </w:r>
+            <w:r>
+              <w:rPr>
+                <w:noProof/>
+                <w:webHidden/>
+              </w:rPr>
+              <w:instrText xml:space="preserve"> PAGEREF _Toc503393444 \h </w:instrText>
+            </w:r>
+            <w:r>
+              <w:rPr>
+                <w:noProof/>
+                <w:webHidden/>
+              </w:rPr>
+            </w:r>
+            <w:r>
+              <w:rPr>
+                <w:noProof/>
+                <w:webHidden/>
+              </w:rPr>
+              <w:fldChar w:fldCharType="separate"/>
+            </w:r>
+            <w:r>
+              <w:rPr>
+                <w:noProof/>
+                <w:webHidden/>
+              </w:rPr>
+              <w:t>4</w:t>
+            </w:r>
+            <w:r>
+              <w:rPr>
+                <w:noProof/>
+                <w:webHidden/>
+              </w:rPr>
+              <w:fldChar w:fldCharType="end"/>
+            </w:r>
+          </w:hyperlink>
+        </w:p>
+        <w:p>
+          <w:pPr>
+            <w:pStyle w:val="TM2"/>
+            <w:tabs>
+              <w:tab w:val="left" w:pos="880"/>
+              <w:tab w:val="right" w:leader="dot" w:pos="9062"/>
+            </w:tabs>
+            <w:rPr>
+              <w:rFonts w:eastAsiaTheme="minorEastAsia"/>
+              <w:noProof/>
+              <w:lang w:eastAsia="fr-FR"/>
+            </w:rPr>
+          </w:pPr>
+          <w:hyperlink w:anchor="_Toc503393445" w:history="1">
+            <w:r>
+              <w:rPr>
+                <w:rStyle w:val="Lienhypertexte"/>
+                <w:noProof/>
+              </w:rPr>
+              <w:t>4.2</w:t>
+            </w:r>
+            <w:r>
+              <w:rPr>
+                <w:rFonts w:eastAsiaTheme="minorEastAsia"/>
+                <w:noProof/>
+                <w:lang w:eastAsia="fr-FR"/>
+              </w:rPr>
+              <w:tab/>
+            </w:r>
+            <w:r>
+              <w:rPr>
+                <w:rStyle w:val="Lienhypertexte"/>
+                <w:noProof/>
+              </w:rPr>
+              <w:t>Configuration requise</w:t>
+            </w:r>
+            <w:r>
+              <w:rPr>
+                <w:noProof/>
+                <w:webHidden/>
+              </w:rPr>
+              <w:tab/>
+            </w:r>
+            <w:r>
+              <w:rPr>
+                <w:noProof/>
+                <w:webHidden/>
+              </w:rPr>
+              <w:fldChar w:fldCharType="begin"/>
+            </w:r>
+            <w:r>
+              <w:rPr>
+                <w:noProof/>
+                <w:webHidden/>
+              </w:rPr>
+              <w:instrText xml:space="preserve"> PAGEREF _Toc503393445 \h </w:instrText>
+            </w:r>
+            <w:r>
+              <w:rPr>
+                <w:noProof/>
+                <w:webHidden/>
+              </w:rPr>
+            </w:r>
+            <w:r>
+              <w:rPr>
+                <w:noProof/>
+                <w:webHidden/>
+              </w:rPr>
+              <w:fldChar w:fldCharType="separate"/>
+            </w:r>
+            <w:r>
+              <w:rPr>
+                <w:noProof/>
+                <w:webHidden/>
+              </w:rPr>
+              <w:t>4</w:t>
             </w:r>
             <w:r>
               <w:rPr>
@@ -1275,7 +1621,7 @@
               <w:lang w:eastAsia="fr-FR"/>
             </w:rPr>
           </w:pPr>
-          <w:hyperlink w:anchor="_Toc503368877" w:history="1">
+          <w:hyperlink w:anchor="_Toc503393446" w:history="1">
             <w:r>
               <w:rPr>
                 <w:rStyle w:val="Lienhypertexte"/>
@@ -1317,7 +1663,7 @@
                 <w:noProof/>
                 <w:webHidden/>
               </w:rPr>
-              <w:instrText xml:space="preserve"> PAGEREF _Toc503368877 \h </w:instrText>
+              <w:instrText xml:space="preserve"> PAGEREF _Toc503393446 \h </w:instrText>
             </w:r>
             <w:r>
               <w:rPr>
@@ -1337,7 +1683,7 @@
                 <w:noProof/>
                 <w:webHidden/>
               </w:rPr>
-              <w:t>3</w:t>
+              <w:t>4</w:t>
             </w:r>
             <w:r>
               <w:rPr>
@@ -1386,10 +1732,17 @@
           <w:ilvl w:val="0"/>
           <w:numId w:val="1"/>
         </w:numPr>
-      </w:pPr>
-      <w:bookmarkStart w:id="0" w:name="_Toc503368872"/>
-      <w:r>
-        <w:lastRenderedPageBreak/>
+        <w:rPr>
+          <w:sz w:val="44"/>
+          <w:szCs w:val="44"/>
+        </w:rPr>
+      </w:pPr>
+      <w:bookmarkStart w:id="0" w:name="_Toc503393437"/>
+      <w:r>
+        <w:rPr>
+          <w:sz w:val="44"/>
+          <w:szCs w:val="44"/>
+        </w:rPr>
         <w:t>Introduction</w:t>
       </w:r>
       <w:bookmarkEnd w:id="0"/>
@@ -1401,20 +1754,179 @@
           <w:ilvl w:val="1"/>
           <w:numId w:val="1"/>
         </w:numPr>
-      </w:pPr>
-      <w:bookmarkStart w:id="1" w:name="_Toc503368873"/>
-      <w:r>
+        <w:rPr>
+          <w:sz w:val="36"/>
+          <w:szCs w:val="36"/>
+        </w:rPr>
+      </w:pPr>
+      <w:bookmarkStart w:id="1" w:name="_Toc503393438"/>
+      <w:r>
+        <w:rPr>
+          <w:sz w:val="36"/>
+          <w:szCs w:val="36"/>
+        </w:rPr>
         <w:t>Présentation du Projet</w:t>
       </w:r>
       <w:bookmarkEnd w:id="1"/>
     </w:p>
     <w:p>
-      <w:r>
+      <w:pPr>
+        <w:rPr>
+          <w:sz w:val="28"/>
+          <w:szCs w:val="28"/>
+        </w:rPr>
+      </w:pPr>
+      <w:r>
+        <w:rPr>
+          <w:sz w:val="28"/>
+          <w:szCs w:val="28"/>
+        </w:rPr>
         <w:t>Pour finaliser le module M3105, Nous vous présentons un projet encadré dans lequel nous avons réalisé un démineur</w:t>
       </w:r>
-      <w:bookmarkStart w:id="2" w:name="_GoBack"/>
+      <w:r>
+        <w:rPr>
+          <w:sz w:val="28"/>
+          <w:szCs w:val="28"/>
+        </w:rPr>
+        <w:t>. Dans ce projet nous avons utilisé les différentes IHM que java nous propose pour arriver à nos fins. Pour le design</w:t>
+      </w:r>
+      <w:r>
+        <w:rPr>
+          <w:sz w:val="28"/>
+          <w:szCs w:val="28"/>
+        </w:rPr>
+        <w:t xml:space="preserve"> et les fonctionnalités</w:t>
+      </w:r>
+      <w:r>
+        <w:rPr>
+          <w:sz w:val="28"/>
+          <w:szCs w:val="28"/>
+        </w:rPr>
+        <w:t xml:space="preserve">, nous nous sommes très largement </w:t>
+      </w:r>
+      <w:r>
+        <w:rPr>
+          <w:sz w:val="28"/>
+          <w:szCs w:val="28"/>
+        </w:rPr>
+        <w:t>inspirées</w:t>
+      </w:r>
+      <w:r>
+        <w:rPr>
+          <w:sz w:val="28"/>
+          <w:szCs w:val="28"/>
+        </w:rPr>
+        <w:t xml:space="preserve"> du démineur de base présent sur Windows</w:t>
+      </w:r>
+      <w:r>
+        <w:rPr>
+          <w:sz w:val="28"/>
+          <w:szCs w:val="28"/>
+        </w:rPr>
+        <w:t>.</w:t>
+      </w:r>
+      <w:r>
+        <w:rPr>
+          <w:sz w:val="28"/>
+          <w:szCs w:val="28"/>
+        </w:rPr>
+        <w:t xml:space="preserve"> </w:t>
+      </w:r>
+    </w:p>
+    <w:p>
+      <w:pPr>
+        <w:pStyle w:val="Titre2"/>
+        <w:numPr>
+          <w:ilvl w:val="1"/>
+          <w:numId w:val="1"/>
+        </w:numPr>
+        <w:rPr>
+          <w:sz w:val="36"/>
+          <w:szCs w:val="36"/>
+        </w:rPr>
+      </w:pPr>
+      <w:bookmarkStart w:id="2" w:name="_Toc503393439"/>
+      <w:r>
+        <w:rPr>
+          <w:sz w:val="36"/>
+          <w:szCs w:val="36"/>
+        </w:rPr>
+        <w:t>Objectifs du projet</w:t>
+      </w:r>
       <w:bookmarkEnd w:id="2"/>
     </w:p>
+    <w:p>
+      <w:pPr>
+        <w:rPr>
+          <w:sz w:val="28"/>
+          <w:szCs w:val="28"/>
+        </w:rPr>
+      </w:pPr>
+      <w:r>
+        <w:rPr>
+          <w:sz w:val="28"/>
+          <w:szCs w:val="28"/>
+        </w:rPr>
+        <w:t xml:space="preserve">L’objectif à atteindre pour ce projet est bien sûr d’obtenir un jeu fonctionnel, mais aussi de se familiariser au langage java et ces différents objets. Nous cherchons aussi à obtenir </w:t>
+      </w:r>
+      <w:r>
+        <w:rPr>
+          <w:sz w:val="28"/>
+          <w:szCs w:val="28"/>
+        </w:rPr>
+        <w:t xml:space="preserve">une algorithmie optimisée et viable. Pour cela nous devons </w:t>
+      </w:r>
+      <w:r>
+        <w:rPr>
+          <w:sz w:val="28"/>
+          <w:szCs w:val="28"/>
+        </w:rPr>
+        <w:t>maitriser</w:t>
+      </w:r>
+      <w:r>
+        <w:rPr>
+          <w:sz w:val="28"/>
+          <w:szCs w:val="28"/>
+        </w:rPr>
+        <w:t xml:space="preserve"> les classe d’IHM AWT et Swing qui nous permettrons d’obtenir un jeux simple d’utilisation et graphiquement </w:t>
+      </w:r>
+      <w:r>
+        <w:rPr>
+          <w:sz w:val="28"/>
+          <w:szCs w:val="28"/>
+        </w:rPr>
+        <w:t>appréciable</w:t>
+      </w:r>
+      <w:bookmarkStart w:id="3" w:name="_GoBack"/>
+      <w:bookmarkEnd w:id="3"/>
+      <w:r>
+        <w:rPr>
+          <w:sz w:val="28"/>
+          <w:szCs w:val="28"/>
+        </w:rPr>
+        <w:t>.</w:t>
+      </w:r>
+    </w:p>
+    <w:p/>
+    <w:p/>
+    <w:p/>
+    <w:p/>
+    <w:p/>
+    <w:p/>
+    <w:p/>
+    <w:p/>
+    <w:p/>
+    <w:p/>
+    <w:p/>
+    <w:p/>
+    <w:p/>
+    <w:p/>
+    <w:p/>
+    <w:p/>
+    <w:p/>
+    <w:p/>
+    <w:p/>
+    <w:p/>
     <w:p>
       <w:pPr>
         <w:pStyle w:val="Titre1"/>
@@ -1422,13 +1934,22 @@
           <w:ilvl w:val="0"/>
           <w:numId w:val="1"/>
         </w:numPr>
-      </w:pPr>
-      <w:bookmarkStart w:id="3" w:name="_Toc503368874"/>
-      <w:r>
+        <w:rPr>
+          <w:sz w:val="40"/>
+          <w:szCs w:val="40"/>
+        </w:rPr>
+      </w:pPr>
+      <w:bookmarkStart w:id="4" w:name="_Toc503393440"/>
+      <w:r>
+        <w:rPr>
+          <w:sz w:val="40"/>
+          <w:szCs w:val="40"/>
+        </w:rPr>
         <w:t>Analyse</w:t>
       </w:r>
-      <w:bookmarkEnd w:id="3"/>
-    </w:p>
+      <w:bookmarkEnd w:id="4"/>
+    </w:p>
+    <w:p/>
     <w:p>
       <w:pPr>
         <w:pStyle w:val="Titre1"/>
@@ -1436,13 +1957,45 @@
           <w:ilvl w:val="0"/>
           <w:numId w:val="1"/>
         </w:numPr>
-      </w:pPr>
-      <w:bookmarkStart w:id="4" w:name="_Toc503368875"/>
-      <w:r>
+        <w:rPr>
+          <w:sz w:val="40"/>
+          <w:szCs w:val="40"/>
+        </w:rPr>
+      </w:pPr>
+      <w:bookmarkStart w:id="5" w:name="_Toc503393441"/>
+      <w:r>
+        <w:rPr>
+          <w:sz w:val="40"/>
+          <w:szCs w:val="40"/>
+        </w:rPr>
         <w:t>Réalisation</w:t>
       </w:r>
-      <w:bookmarkEnd w:id="4"/>
-    </w:p>
+      <w:bookmarkEnd w:id="5"/>
+    </w:p>
+    <w:p>
+      <w:pPr>
+        <w:pStyle w:val="Titre2"/>
+        <w:numPr>
+          <w:ilvl w:val="1"/>
+          <w:numId w:val="1"/>
+        </w:numPr>
+        <w:rPr>
+          <w:sz w:val="36"/>
+          <w:szCs w:val="36"/>
+        </w:rPr>
+      </w:pPr>
+      <w:bookmarkStart w:id="6" w:name="_Toc503393442"/>
+      <w:r>
+        <w:rPr>
+          <w:sz w:val="36"/>
+          <w:szCs w:val="36"/>
+        </w:rPr>
+        <w:t>Choix techniques</w:t>
+      </w:r>
+      <w:bookmarkEnd w:id="6"/>
+    </w:p>
+    <w:p/>
+    <w:p/>
     <w:p>
       <w:pPr>
         <w:pStyle w:val="Titre1"/>
@@ -1450,12 +2003,224 @@
           <w:ilvl w:val="0"/>
           <w:numId w:val="1"/>
         </w:numPr>
-      </w:pPr>
-      <w:bookmarkStart w:id="5" w:name="_Toc503368876"/>
-      <w:r>
+        <w:rPr>
+          <w:sz w:val="40"/>
+          <w:szCs w:val="40"/>
+        </w:rPr>
+      </w:pPr>
+      <w:bookmarkStart w:id="7" w:name="_Toc503393443"/>
+      <w:r>
+        <w:rPr>
+          <w:sz w:val="40"/>
+          <w:szCs w:val="40"/>
+        </w:rPr>
         <w:t>Utilisation</w:t>
       </w:r>
-      <w:bookmarkEnd w:id="5"/>
+      <w:bookmarkEnd w:id="7"/>
+    </w:p>
+    <w:p>
+      <w:pPr>
+        <w:pStyle w:val="Titre2"/>
+        <w:numPr>
+          <w:ilvl w:val="1"/>
+          <w:numId w:val="1"/>
+        </w:numPr>
+        <w:rPr>
+          <w:sz w:val="36"/>
+          <w:szCs w:val="36"/>
+        </w:rPr>
+      </w:pPr>
+      <w:bookmarkStart w:id="8" w:name="_Toc503393444"/>
+      <w:r>
+        <w:rPr>
+          <w:sz w:val="36"/>
+          <w:szCs w:val="36"/>
+        </w:rPr>
+        <w:t>Mode d’emploi</w:t>
+      </w:r>
+      <w:bookmarkEnd w:id="8"/>
+    </w:p>
+    <w:p>
+      <w:pPr>
+        <w:rPr>
+          <w:sz w:val="28"/>
+          <w:szCs w:val="28"/>
+        </w:rPr>
+      </w:pPr>
+      <w:r>
+        <w:rPr>
+          <w:sz w:val="28"/>
+          <w:szCs w:val="28"/>
+        </w:rPr>
+        <w:t>Il suffit de lancée le programme, celui-ci affiche une fenêtre dans laquelle vous pouvez afficher les règles en cliquant sur A propos puis sur règles, vous pouvez aussi choisir votre difficulté en cliquant sur Partie. La partie se déroule comme un démineur classique vous avez une grille et il faut cliquer sur les cases, une fois celle-ci cliqué elle vous affiche le nombre de mines alentour, si la case cliquée et une mine c’est perdu. Le but est de découvrir toutes les cases qui ne sont pas des mines.</w:t>
+      </w:r>
+    </w:p>
+    <w:p>
+      <w:pPr>
+        <w:pStyle w:val="Titre2"/>
+        <w:numPr>
+          <w:ilvl w:val="1"/>
+          <w:numId w:val="1"/>
+        </w:numPr>
+        <w:rPr>
+          <w:sz w:val="36"/>
+          <w:szCs w:val="36"/>
+        </w:rPr>
+      </w:pPr>
+      <w:bookmarkStart w:id="9" w:name="_Toc503393445"/>
+      <w:r>
+        <w:rPr>
+          <w:sz w:val="36"/>
+          <w:szCs w:val="36"/>
+        </w:rPr>
+        <w:t>Configuration requise</w:t>
+      </w:r>
+      <w:bookmarkEnd w:id="9"/>
+    </w:p>
+    <w:p>
+      <w:pPr>
+        <w:rPr>
+          <w:sz w:val="28"/>
+          <w:szCs w:val="28"/>
+        </w:rPr>
+      </w:pPr>
+      <w:r>
+        <w:rPr>
+          <w:sz w:val="28"/>
+          <w:szCs w:val="28"/>
+        </w:rPr>
+        <w:t>Processeur :</w:t>
+      </w:r>
+      <w:r>
+        <w:rPr>
+          <w:sz w:val="28"/>
+          <w:szCs w:val="28"/>
+        </w:rPr>
+        <w:tab/>
+      </w:r>
+      <w:r>
+        <w:rPr>
+          <w:sz w:val="28"/>
+          <w:szCs w:val="28"/>
+        </w:rPr>
+        <w:t>Processeur de 1 GHz ou plus rapide ou SOC</w:t>
+      </w:r>
+    </w:p>
+    <w:p>
+      <w:pPr>
+        <w:rPr>
+          <w:sz w:val="28"/>
+          <w:szCs w:val="28"/>
+        </w:rPr>
+      </w:pPr>
+      <w:r>
+        <w:rPr>
+          <w:sz w:val="28"/>
+          <w:szCs w:val="28"/>
+        </w:rPr>
+        <w:t>RAM :</w:t>
+      </w:r>
+      <w:r>
+        <w:rPr>
+          <w:sz w:val="28"/>
+          <w:szCs w:val="28"/>
+        </w:rPr>
+        <w:tab/>
+      </w:r>
+      <w:r>
+        <w:rPr>
+          <w:sz w:val="28"/>
+          <w:szCs w:val="28"/>
+        </w:rPr>
+        <w:t>1 gigaoctet (Go)</w:t>
+      </w:r>
+    </w:p>
+    <w:p>
+      <w:pPr>
+        <w:rPr>
+          <w:sz w:val="28"/>
+          <w:szCs w:val="28"/>
+        </w:rPr>
+      </w:pPr>
+      <w:r>
+        <w:rPr>
+          <w:sz w:val="28"/>
+          <w:szCs w:val="28"/>
+        </w:rPr>
+        <w:t>Espace sur le disque dur :</w:t>
+      </w:r>
+      <w:r>
+        <w:rPr>
+          <w:sz w:val="28"/>
+          <w:szCs w:val="28"/>
+        </w:rPr>
+        <w:t xml:space="preserve">   100</w:t>
+      </w:r>
+      <w:r>
+        <w:rPr>
+          <w:sz w:val="28"/>
+          <w:szCs w:val="28"/>
+        </w:rPr>
+        <w:t xml:space="preserve"> </w:t>
+      </w:r>
+      <w:r>
+        <w:rPr>
+          <w:sz w:val="28"/>
+          <w:szCs w:val="28"/>
+        </w:rPr>
+        <w:t>M</w:t>
+      </w:r>
+      <w:r>
+        <w:rPr>
+          <w:sz w:val="28"/>
+          <w:szCs w:val="28"/>
+        </w:rPr>
+        <w:t>o</w:t>
+      </w:r>
+    </w:p>
+    <w:p>
+      <w:pPr>
+        <w:rPr>
+          <w:sz w:val="28"/>
+          <w:szCs w:val="28"/>
+        </w:rPr>
+      </w:pPr>
+      <w:r>
+        <w:rPr>
+          <w:sz w:val="28"/>
+          <w:szCs w:val="28"/>
+        </w:rPr>
+        <w:t>Écran :</w:t>
+      </w:r>
+      <w:r>
+        <w:rPr>
+          <w:sz w:val="28"/>
+          <w:szCs w:val="28"/>
+        </w:rPr>
+        <w:tab/>
+      </w:r>
+      <w:r>
+        <w:rPr>
+          <w:sz w:val="28"/>
+          <w:szCs w:val="28"/>
+        </w:rPr>
+        <w:t>800x600</w:t>
+      </w:r>
+    </w:p>
+    <w:p>
+      <w:pPr>
+        <w:rPr>
+          <w:sz w:val="28"/>
+          <w:szCs w:val="28"/>
+        </w:rPr>
+      </w:pPr>
+      <w:r>
+        <w:rPr>
+          <w:sz w:val="28"/>
+          <w:szCs w:val="28"/>
+        </w:rPr>
+        <w:t>Logiciel : Java 8 ou supérieur</w:t>
+      </w:r>
     </w:p>
     <w:p>
       <w:pPr>
@@ -1464,21 +2229,430 @@
           <w:ilvl w:val="0"/>
           <w:numId w:val="1"/>
         </w:numPr>
-      </w:pPr>
-      <w:bookmarkStart w:id="6" w:name="_Toc503368877"/>
-      <w:r>
+        <w:rPr>
+          <w:sz w:val="40"/>
+          <w:szCs w:val="40"/>
+        </w:rPr>
+      </w:pPr>
+      <w:bookmarkStart w:id="10" w:name="_Toc503393446"/>
+      <w:r>
+        <w:rPr>
+          <w:sz w:val="40"/>
+          <w:szCs w:val="40"/>
+        </w:rPr>
+        <w:lastRenderedPageBreak/>
         <w:t>Conclusion</w:t>
       </w:r>
-      <w:bookmarkEnd w:id="6"/>
+      <w:bookmarkEnd w:id="10"/>
+    </w:p>
+    <w:p>
+      <w:pPr>
+        <w:pStyle w:val="Titre2"/>
+        <w:numPr>
+          <w:ilvl w:val="1"/>
+          <w:numId w:val="1"/>
+        </w:numPr>
+        <w:rPr>
+          <w:sz w:val="36"/>
+          <w:szCs w:val="36"/>
+        </w:rPr>
+      </w:pPr>
+      <w:r>
+        <w:rPr>
+          <w:sz w:val="36"/>
+          <w:szCs w:val="36"/>
+        </w:rPr>
+        <w:t>Bilan</w:t>
+      </w:r>
+    </w:p>
+    <w:p>
+      <w:pPr>
+        <w:pStyle w:val="Titre2"/>
+        <w:numPr>
+          <w:ilvl w:val="1"/>
+          <w:numId w:val="1"/>
+        </w:numPr>
+        <w:rPr>
+          <w:sz w:val="36"/>
+          <w:szCs w:val="36"/>
+        </w:rPr>
+      </w:pPr>
+      <w:r>
+        <w:rPr>
+          <w:sz w:val="36"/>
+          <w:szCs w:val="36"/>
+        </w:rPr>
+        <w:t>Optimisation possible</w:t>
+      </w:r>
+    </w:p>
+    <w:p>
+      <w:pPr>
+        <w:pStyle w:val="Titre2"/>
+        <w:numPr>
+          <w:ilvl w:val="1"/>
+          <w:numId w:val="1"/>
+        </w:numPr>
+        <w:rPr>
+          <w:sz w:val="36"/>
+          <w:szCs w:val="36"/>
+        </w:rPr>
+      </w:pPr>
+      <w:r>
+        <w:rPr>
+          <w:sz w:val="36"/>
+          <w:szCs w:val="36"/>
+        </w:rPr>
+        <w:t>Extensions possibles</w:t>
+      </w:r>
+    </w:p>
+    <w:p>
+      <w:pPr>
+        <w:rPr>
+          <w:sz w:val="28"/>
+          <w:szCs w:val="28"/>
+        </w:rPr>
+      </w:pPr>
+      <w:r>
+        <w:rPr>
+          <w:sz w:val="28"/>
+          <w:szCs w:val="28"/>
+        </w:rPr>
+        <w:t>Pour les améliorations que nous pouvons apporter à notre projet nous avons pensé à une sauvegarde de la partie en cours et donc une possibilité de la rechargé plus tard.</w:t>
+      </w:r>
+    </w:p>
+    <w:p>
+      <w:pPr>
+        <w:rPr>
+          <w:sz w:val="28"/>
+          <w:szCs w:val="28"/>
+        </w:rPr>
+      </w:pPr>
+      <w:r>
+        <w:rPr>
+          <w:sz w:val="28"/>
+          <w:szCs w:val="28"/>
+        </w:rPr>
+        <w:t xml:space="preserve">Nous avons aussi pensé a créé un Scoreboard pour que le joueur puisse se comparé à d’autres ou à ces scores précédents. Ce Scoreboard </w:t>
+      </w:r>
+      <w:r>
+        <w:rPr>
+          <w:sz w:val="28"/>
+          <w:szCs w:val="28"/>
+        </w:rPr>
+        <w:t>pourrait</w:t>
+      </w:r>
+      <w:r>
+        <w:rPr>
+          <w:sz w:val="28"/>
+          <w:szCs w:val="28"/>
+        </w:rPr>
+        <w:t xml:space="preserve"> être couplet à un système d’inscription en ligne pour que plus de joueurs puisse se comparer.</w:t>
+      </w:r>
+    </w:p>
+    <w:p>
+      <w:pPr>
+        <w:rPr>
+          <w:sz w:val="28"/>
+          <w:szCs w:val="28"/>
+        </w:rPr>
+      </w:pPr>
+      <w:r>
+        <w:rPr>
+          <w:sz w:val="28"/>
+          <w:szCs w:val="28"/>
+        </w:rPr>
+        <w:t xml:space="preserve">Une génération aléatoire des grilles à aussi été envisagé. </w:t>
+      </w:r>
+    </w:p>
+    <w:p>
+      <w:pPr>
+        <w:ind w:left="360"/>
+      </w:pPr>
     </w:p>
     <w:sectPr>
+      <w:footerReference w:type="default" r:id="rId10"/>
       <w:pgSz w:w="11906" w:h="16838"/>
       <w:pgMar w:top="1417" w:right="1417" w:bottom="1417" w:left="1417" w:header="708" w:footer="708" w:gutter="0"/>
+      <w:pgNumType w:start="1"/>
       <w:cols w:space="708"/>
       <w:docGrid w:linePitch="360"/>
     </w:sectPr>
   </w:body>
 </w:document>
+</file>
+
+<file path=word/endnotes.xml><?xml version="1.0" encoding="utf-8"?>
+<w:endnotes xmlns:wpc="http://schemas.microsoft.com/office/word/2010/wordprocessingCanvas" xmlns:cx="http://schemas.microsoft.com/office/drawing/2014/chartex" xmlns:cx1="http://schemas.microsoft.com/office/drawing/2015/9/8/chartex" xmlns:cx2="http://schemas.microsoft.com/office/drawing/2015/10/21/chartex" xmlns:cx3="http://schemas.microsoft.com/office/drawing/2016/5/9/chartex" xmlns:cx4="http://schemas.microsoft.com/office/drawing/2016/5/10/chartex" xmlns:cx5="http://schemas.microsoft.com/office/drawing/2016/5/11/chartex" xmlns:cx6="http://schemas.microsoft.com/office/drawing/2016/5/12/chartex" xmlns:cx7="http://schemas.microsoft.com/office/drawing/2016/5/13/chartex" xmlns:cx8="http://schemas.microsoft.com/office/drawing/2016/5/14/chartex" xmlns:mc="http://schemas.openxmlformats.org/markup-compatibility/2006" xmlns:aink="http://schemas.microsoft.com/office/drawing/2016/ink" xmlns:am3d="http://schemas.microsoft.com/office/drawing/2017/model3d" xmlns:o="urn:schemas-microsoft-com:office:office" xmlns:r="http://schemas.openxmlformats.org/officeDocument/2006/relationships" xmlns:m="http://schemas.openxmlformats.org/officeDocument/2006/math" xmlns:v="urn:schemas-microsoft-com:vml" xmlns:wp14="http://schemas.microsoft.com/office/word/2010/wordprocessingDrawing" xmlns:wp="http://schemas.openxmlformats.org/drawingml/2006/wordprocessingDrawing" xmlns:w10="urn:schemas-microsoft-com:office:word" xmlns:w="http://schemas.openxmlformats.org/wordprocessingml/2006/main" xmlns:w14="http://schemas.microsoft.com/office/word/2010/wordml" xmlns:w15="http://schemas.microsoft.com/office/word/2012/wordml" xmlns:w16cid="http://schemas.microsoft.com/office/word/2016/wordml/cid" xmlns:w16se="http://schemas.microsoft.com/office/word/2015/wordml/symex" xmlns:wpg="http://schemas.microsoft.com/office/word/2010/wordprocessingGroup" xmlns:wpi="http://schemas.microsoft.com/office/word/2010/wordprocessingInk" xmlns:wne="http://schemas.microsoft.com/office/word/2006/wordml" xmlns:wps="http://schemas.microsoft.com/office/word/2010/wordprocessingShape" mc:Ignorable="w14 w15 w16se w16cid wp14">
+  <w:endnote w:type="separator" w:id="-1">
+    <w:p>
+      <w:pPr>
+        <w:spacing w:after="0" w:line="240" w:lineRule="auto"/>
+      </w:pPr>
+      <w:r>
+        <w:separator/>
+      </w:r>
+    </w:p>
+  </w:endnote>
+  <w:endnote w:type="continuationSeparator" w:id="0">
+    <w:p>
+      <w:pPr>
+        <w:spacing w:after="0" w:line="240" w:lineRule="auto"/>
+      </w:pPr>
+      <w:r>
+        <w:continuationSeparator/>
+      </w:r>
+    </w:p>
+  </w:endnote>
+</w:endnotes>
+</file>
+
+<file path=word/footer1.xml><?xml version="1.0" encoding="utf-8"?>
+<w:ftr xmlns:wpc="http://schemas.microsoft.com/office/word/2010/wordprocessingCanvas" xmlns:cx="http://schemas.microsoft.com/office/drawing/2014/chartex" xmlns:cx1="http://schemas.microsoft.com/office/drawing/2015/9/8/chartex" xmlns:cx2="http://schemas.microsoft.com/office/drawing/2015/10/21/chartex" xmlns:cx3="http://schemas.microsoft.com/office/drawing/2016/5/9/chartex" xmlns:cx4="http://schemas.microsoft.com/office/drawing/2016/5/10/chartex" xmlns:cx5="http://schemas.microsoft.com/office/drawing/2016/5/11/chartex" xmlns:cx6="http://schemas.microsoft.com/office/drawing/2016/5/12/chartex" xmlns:cx7="http://schemas.microsoft.com/office/drawing/2016/5/13/chartex" xmlns:cx8="http://schemas.microsoft.com/office/drawing/2016/5/14/chartex" xmlns:mc="http://schemas.openxmlformats.org/markup-compatibility/2006" xmlns:aink="http://schemas.microsoft.com/office/drawing/2016/ink" xmlns:am3d="http://schemas.microsoft.com/office/drawing/2017/model3d" xmlns:o="urn:schemas-microsoft-com:office:office" xmlns:r="http://schemas.openxmlformats.org/officeDocument/2006/relationships" xmlns:m="http://schemas.openxmlformats.org/officeDocument/2006/math" xmlns:v="urn:schemas-microsoft-com:vml" xmlns:wp14="http://schemas.microsoft.com/office/word/2010/wordprocessingDrawing" xmlns:wp="http://schemas.openxmlformats.org/drawingml/2006/wordprocessingDrawing" xmlns:w10="urn:schemas-microsoft-com:office:word" xmlns:w="http://schemas.openxmlformats.org/wordprocessingml/2006/main" xmlns:w14="http://schemas.microsoft.com/office/word/2010/wordml" xmlns:w15="http://schemas.microsoft.com/office/word/2012/wordml" xmlns:w16cid="http://schemas.microsoft.com/office/word/2016/wordml/cid" xmlns:w16se="http://schemas.microsoft.com/office/word/2015/wordml/symex" xmlns:wpg="http://schemas.microsoft.com/office/word/2010/wordprocessingGroup" xmlns:wpi="http://schemas.microsoft.com/office/word/2010/wordprocessingInk" xmlns:wne="http://schemas.microsoft.com/office/word/2006/wordml" xmlns:wps="http://schemas.microsoft.com/office/word/2010/wordprocessingShape" mc:Ignorable="w14 w15 w16se w16cid wp14">
+  <w:sdt>
+    <w:sdtPr>
+      <w:rPr>
+        <w:rFonts w:asciiTheme="majorHAnsi" w:eastAsiaTheme="majorEastAsia" w:hAnsiTheme="majorHAnsi" w:cstheme="majorBidi"/>
+      </w:rPr>
+      <w:id w:val="1548331970"/>
+      <w:docPartObj>
+        <w:docPartGallery w:val="Page Numbers (Bottom of Page)"/>
+        <w:docPartUnique/>
+      </w:docPartObj>
+    </w:sdtPr>
+    <w:sdtContent>
+      <w:sdt>
+        <w:sdtPr>
+          <w:rPr>
+            <w:rFonts w:asciiTheme="majorHAnsi" w:eastAsiaTheme="majorEastAsia" w:hAnsiTheme="majorHAnsi" w:cstheme="majorBidi"/>
+          </w:rPr>
+          <w:id w:val="1806425445"/>
+        </w:sdtPr>
+        <w:sdtContent>
+          <w:p>
+            <w:pPr>
+              <w:spacing w:after="0"/>
+              <w:rPr>
+                <w:sz w:val="28"/>
+                <w:szCs w:val="28"/>
+              </w:rPr>
+            </w:pPr>
+            <w:r>
+              <w:rPr>
+                <w:sz w:val="28"/>
+                <w:szCs w:val="28"/>
+              </w:rPr>
+              <w:t>M3105 – Conception et programmation objet avancées – Sébastien Thon</w:t>
+            </w:r>
+            <w:r>
+              <w:rPr>
+                <w:rFonts w:asciiTheme="majorHAnsi" w:eastAsiaTheme="majorEastAsia" w:hAnsiTheme="majorHAnsi" w:cstheme="majorBidi"/>
+                <w:noProof/>
+              </w:rPr>
+              <mc:AlternateContent>
+                <mc:Choice Requires="wps">
+                  <w:drawing>
+                    <wp:anchor distT="0" distB="0" distL="114300" distR="114300" simplePos="0" relativeHeight="251659264" behindDoc="0" locked="0" layoutInCell="1" allowOverlap="1" wp14:anchorId="74D6EA81" wp14:editId="0B8386CC">
+                      <wp:simplePos x="0" y="0"/>
+                      <wp:positionH relativeFrom="rightMargin">
+                        <wp:align>left</wp:align>
+                      </wp:positionH>
+                      <wp:positionV relativeFrom="bottomMargin">
+                        <wp:posOffset>138430</wp:posOffset>
+                      </wp:positionV>
+                      <wp:extent cx="626745" cy="626745"/>
+                      <wp:effectExtent l="0" t="0" r="1905" b="1905"/>
+                      <wp:wrapNone/>
+                      <wp:docPr id="3" name="Ellipse 3"/>
+                      <wp:cNvGraphicFramePr>
+                        <a:graphicFrameLocks xmlns:a="http://schemas.openxmlformats.org/drawingml/2006/main"/>
+                      </wp:cNvGraphicFramePr>
+                      <a:graphic xmlns:a="http://schemas.openxmlformats.org/drawingml/2006/main">
+                        <a:graphicData uri="http://schemas.microsoft.com/office/word/2010/wordprocessingShape">
+                          <wps:wsp>
+                            <wps:cNvSpPr>
+                              <a:spLocks noChangeArrowheads="1"/>
+                            </wps:cNvSpPr>
+                            <wps:spPr bwMode="auto">
+                              <a:xfrm>
+                                <a:off x="0" y="0"/>
+                                <a:ext cx="626745" cy="626745"/>
+                              </a:xfrm>
+                              <a:prstGeom prst="ellipse">
+                                <a:avLst/>
+                              </a:prstGeom>
+                              <a:solidFill>
+                                <a:srgbClr val="40618B"/>
+                              </a:solidFill>
+                              <a:ln>
+                                <a:noFill/>
+                              </a:ln>
+                              <a:extLst>
+                                <a:ext uri="{91240B29-F687-4F45-9708-019B960494DF}">
+                                  <a14:hiddenLine xmlns:a14="http://schemas.microsoft.com/office/drawing/2010/main" w="9525">
+                                    <a:solidFill>
+                                      <a:srgbClr val="000000"/>
+                                    </a:solidFill>
+                                    <a:round/>
+                                    <a:headEnd/>
+                                    <a:tailEnd/>
+                                  </a14:hiddenLine>
+                                </a:ext>
+                              </a:extLst>
+                            </wps:spPr>
+                            <wps:txbx>
+                              <w:txbxContent>
+                                <w:p>
+                                  <w:pPr>
+                                    <w:pStyle w:val="Pieddepage"/>
+                                    <w:jc w:val="center"/>
+                                    <w:rPr>
+                                      <w:b/>
+                                      <w:bCs/>
+                                      <w:color w:val="FFFFFF" w:themeColor="background1"/>
+                                      <w:sz w:val="32"/>
+                                      <w:szCs w:val="32"/>
+                                    </w:rPr>
+                                  </w:pPr>
+                                  <w:r>
+                                    <w:fldChar w:fldCharType="begin"/>
+                                  </w:r>
+                                  <w:r>
+                                    <w:instrText>PAGE    \* MERGEFORMAT</w:instrText>
+                                  </w:r>
+                                  <w:r>
+                                    <w:fldChar w:fldCharType="separate"/>
+                                  </w:r>
+                                  <w:r>
+                                    <w:rPr>
+                                      <w:b/>
+                                      <w:bCs/>
+                                      <w:noProof/>
+                                      <w:color w:val="FFFFFF" w:themeColor="background1"/>
+                                      <w:sz w:val="32"/>
+                                      <w:szCs w:val="32"/>
+                                    </w:rPr>
+                                    <w:t>4</w:t>
+                                  </w:r>
+                                  <w:r>
+                                    <w:rPr>
+                                      <w:b/>
+                                      <w:bCs/>
+                                      <w:color w:val="FFFFFF" w:themeColor="background1"/>
+                                      <w:sz w:val="32"/>
+                                      <w:szCs w:val="32"/>
+                                    </w:rPr>
+                                    <w:fldChar w:fldCharType="end"/>
+                                  </w:r>
+                                </w:p>
+                              </w:txbxContent>
+                            </wps:txbx>
+                            <wps:bodyPr rot="0" vert="horz" wrap="square" lIns="91440" tIns="45720" rIns="91440" bIns="45720" anchor="ctr" anchorCtr="0" upright="1">
+                              <a:noAutofit/>
+                            </wps:bodyPr>
+                          </wps:wsp>
+                        </a:graphicData>
+                      </a:graphic>
+                      <wp14:sizeRelH relativeFrom="page">
+                        <wp14:pctWidth>0</wp14:pctWidth>
+                      </wp14:sizeRelH>
+                      <wp14:sizeRelV relativeFrom="page">
+                        <wp14:pctHeight>0</wp14:pctHeight>
+                      </wp14:sizeRelV>
+                    </wp:anchor>
+                  </w:drawing>
+                </mc:Choice>
+                <mc:Fallback>
+                  <w:pict>
+                    <v:oval w14:anchorId="74D6EA81" id="Ellipse 3" o:spid="_x0000_s1028" style="position:absolute;margin-left:0;margin-top:10.9pt;width:49.35pt;height:49.35pt;z-index:251659264;visibility:visible;mso-wrap-style:square;mso-width-percent:0;mso-height-percent:0;mso-wrap-distance-left:9pt;mso-wrap-distance-top:0;mso-wrap-distance-right:9pt;mso-wrap-distance-bottom:0;mso-position-horizontal:left;mso-position-horizontal-relative:right-margin-area;mso-position-vertical:absolute;mso-position-vertical-relative:bottom-margin-area;mso-width-percent:0;mso-height-percent:0;mso-width-relative:page;mso-height-relative:page;v-text-anchor:middle" o:gfxdata="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" fillcolor="#40618b" stroked="f">
+                      <v:textbox>
+                        <w:txbxContent>
+                          <w:p>
+                            <w:pPr>
+                              <w:pStyle w:val="Pieddepage"/>
+                              <w:jc w:val="center"/>
+                              <w:rPr>
+                                <w:b/>
+                                <w:bCs/>
+                                <w:color w:val="FFFFFF" w:themeColor="background1"/>
+                                <w:sz w:val="32"/>
+                                <w:szCs w:val="32"/>
+                              </w:rPr>
+                            </w:pPr>
+                            <w:r>
+                              <w:fldChar w:fldCharType="begin"/>
+                            </w:r>
+                            <w:r>
+                              <w:instrText>PAGE    \* MERGEFORMAT</w:instrText>
+                            </w:r>
+                            <w:r>
+                              <w:fldChar w:fldCharType="separate"/>
+                            </w:r>
+                            <w:r>
+                              <w:rPr>
+                                <w:b/>
+                                <w:bCs/>
+                                <w:noProof/>
+                                <w:color w:val="FFFFFF" w:themeColor="background1"/>
+                                <w:sz w:val="32"/>
+                                <w:szCs w:val="32"/>
+                              </w:rPr>
+                              <w:t>4</w:t>
+                            </w:r>
+                            <w:r>
+                              <w:rPr>
+                                <w:b/>
+                                <w:bCs/>
+                                <w:color w:val="FFFFFF" w:themeColor="background1"/>
+                                <w:sz w:val="32"/>
+                                <w:szCs w:val="32"/>
+                              </w:rPr>
+                              <w:fldChar w:fldCharType="end"/>
+                            </w:r>
+                          </w:p>
+                        </w:txbxContent>
+                      </v:textbox>
+                      <w10:wrap anchorx="margin" anchory="margin"/>
+                    </v:oval>
+                  </w:pict>
+                </mc:Fallback>
+              </mc:AlternateContent>
+            </w:r>
+          </w:p>
+        </w:sdtContent>
+      </w:sdt>
+    </w:sdtContent>
+  </w:sdt>
+  <w:p>
+    <w:pPr>
+      <w:pStyle w:val="Pieddepage"/>
+    </w:pPr>
+  </w:p>
+</w:ftr>
+</file>
+
+<file path=word/footnotes.xml><?xml version="1.0" encoding="utf-8"?>
+<w:footnotes xmlns:wpc="http://schemas.microsoft.com/office/word/2010/wordprocessingCanvas" xmlns:cx="http://schemas.microsoft.com/office/drawing/2014/chartex" xmlns:cx1="http://schemas.microsoft.com/office/drawing/2015/9/8/chartex" xmlns:cx2="http://schemas.microsoft.com/office/drawing/2015/10/21/chartex" xmlns:cx3="http://schemas.microsoft.com/office/drawing/2016/5/9/chartex" xmlns:cx4="http://schemas.microsoft.com/office/drawing/2016/5/10/chartex" xmlns:cx5="http://schemas.microsoft.com/office/drawing/2016/5/11/chartex" xmlns:cx6="http://schemas.microsoft.com/office/drawing/2016/5/12/chartex" xmlns:cx7="http://schemas.microsoft.com/office/drawing/2016/5/13/chartex" xmlns:cx8="http://schemas.microsoft.com/office/drawing/2016/5/14/chartex" xmlns:mc="http://schemas.openxmlformats.org/markup-compatibility/2006" xmlns:aink="http://schemas.microsoft.com/office/drawing/2016/ink" xmlns:am3d="http://schemas.microsoft.com/office/drawing/2017/model3d" xmlns:o="urn:schemas-microsoft-com:office:office" xmlns:r="http://schemas.openxmlformats.org/officeDocument/2006/relationships" xmlns:m="http://schemas.openxmlformats.org/officeDocument/2006/math" xmlns:v="urn:schemas-microsoft-com:vml" xmlns:wp14="http://schemas.microsoft.com/office/word/2010/wordprocessingDrawing" xmlns:wp="http://schemas.openxmlformats.org/drawingml/2006/wordprocessingDrawing" xmlns:w10="urn:schemas-microsoft-com:office:word" xmlns:w="http://schemas.openxmlformats.org/wordprocessingml/2006/main" xmlns:w14="http://schemas.microsoft.com/office/word/2010/wordml" xmlns:w15="http://schemas.microsoft.com/office/word/2012/wordml" xmlns:w16cid="http://schemas.microsoft.com/office/word/2016/wordml/cid" xmlns:w16se="http://schemas.microsoft.com/office/word/2015/wordml/symex" xmlns:wpg="http://schemas.microsoft.com/office/word/2010/wordprocessingGroup" xmlns:wpi="http://schemas.microsoft.com/office/word/2010/wordprocessingInk" xmlns:wne="http://schemas.microsoft.com/office/word/2006/wordml" xmlns:wps="http://schemas.microsoft.com/office/word/2010/wordprocessingShape" mc:Ignorable="w14 w15 w16se w16cid wp14">
+  <w:footnote w:type="separator" w:id="-1">
+    <w:p>
+      <w:pPr>
+        <w:spacing w:after="0" w:line="240" w:lineRule="auto"/>
+      </w:pPr>
+      <w:r>
+        <w:separator/>
+      </w:r>
+    </w:p>
+  </w:footnote>
+  <w:footnote w:type="continuationSeparator" w:id="0">
+    <w:p>
+      <w:pPr>
+        <w:spacing w:after="0" w:line="240" w:lineRule="auto"/>
+      </w:pPr>
+      <w:r>
+        <w:continuationSeparator/>
+      </w:r>
+    </w:p>
+  </w:footnote>
+</w:footnotes>
 </file>
 
 <file path=word/numbering.xml><?xml version="1.0" encoding="utf-8"?>
@@ -2201,7 +3375,583 @@
       <w:contextualSpacing/>
     </w:pPr>
   </w:style>
+  <w:style w:type="paragraph" w:styleId="En-tte">
+    <w:name w:val="header"/>
+    <w:basedOn w:val="Normal"/>
+    <w:link w:val="En-tteCar"/>
+    <w:uiPriority w:val="99"/>
+    <w:unhideWhenUsed/>
+    <w:rsid w:val="00727F1A"/>
+    <w:pPr>
+      <w:tabs>
+        <w:tab w:val="center" w:pos="4536"/>
+        <w:tab w:val="right" w:pos="9072"/>
+      </w:tabs>
+      <w:spacing w:after="0" w:line="240" w:lineRule="auto"/>
+    </w:pPr>
+  </w:style>
+  <w:style w:type="character" w:customStyle="1" w:styleId="En-tteCar">
+    <w:name w:val="En-tête Car"/>
+    <w:basedOn w:val="Policepardfaut"/>
+    <w:link w:val="En-tte"/>
+    <w:uiPriority w:val="99"/>
+    <w:rsid w:val="00727F1A"/>
+  </w:style>
+  <w:style w:type="paragraph" w:styleId="Pieddepage">
+    <w:name w:val="footer"/>
+    <w:basedOn w:val="Normal"/>
+    <w:link w:val="PieddepageCar"/>
+    <w:uiPriority w:val="99"/>
+    <w:unhideWhenUsed/>
+    <w:rsid w:val="00727F1A"/>
+    <w:pPr>
+      <w:tabs>
+        <w:tab w:val="center" w:pos="4536"/>
+        <w:tab w:val="right" w:pos="9072"/>
+      </w:tabs>
+      <w:spacing w:after="0" w:line="240" w:lineRule="auto"/>
+    </w:pPr>
+  </w:style>
+  <w:style w:type="character" w:customStyle="1" w:styleId="PieddepageCar">
+    <w:name w:val="Pied de page Car"/>
+    <w:basedOn w:val="Policepardfaut"/>
+    <w:link w:val="Pieddepage"/>
+    <w:uiPriority w:val="99"/>
+    <w:rsid w:val="00727F1A"/>
+  </w:style>
+  <w:style w:type="character" w:styleId="Textedelespacerserv">
+    <w:name w:val="Placeholder Text"/>
+    <w:basedOn w:val="Policepardfaut"/>
+    <w:uiPriority w:val="99"/>
+    <w:semiHidden/>
+    <w:rsid w:val="00EA36D6"/>
+    <w:rPr>
+      <w:color w:val="808080"/>
+    </w:rPr>
+  </w:style>
 </w:styles>
+</file>
+
+<file path=word/glossary/document.xml><?xml version="1.0" encoding="utf-8"?>
+<w:glossaryDocument xmlns:wpc="http://schemas.microsoft.com/office/word/2010/wordprocessingCanvas" xmlns:cx="http://schemas.microsoft.com/office/drawing/2014/chartex" xmlns:cx1="http://schemas.microsoft.com/office/drawing/2015/9/8/chartex" xmlns:cx2="http://schemas.microsoft.com/office/drawing/2015/10/21/chartex" xmlns:cx3="http://schemas.microsoft.com/office/drawing/2016/5/9/chartex" xmlns:cx4="http://schemas.microsoft.com/office/drawing/2016/5/10/chartex" xmlns:cx5="http://schemas.microsoft.com/office/drawing/2016/5/11/chartex" xmlns:cx6="http://schemas.microsoft.com/office/drawing/2016/5/12/chartex" xmlns:cx7="http://schemas.microsoft.com/office/drawing/2016/5/13/chartex" xmlns:cx8="http://schemas.microsoft.com/office/drawing/2016/5/14/chartex" xmlns:mc="http://schemas.openxmlformats.org/markup-compatibility/2006" xmlns:aink="http://schemas.microsoft.com/office/drawing/2016/ink" xmlns:am3d="http://schemas.microsoft.com/office/drawing/2017/model3d" xmlns:o="urn:schemas-microsoft-com:office:office" xmlns:r="http://schemas.openxmlformats.org/officeDocument/2006/relationships" xmlns:m="http://schemas.openxmlformats.org/officeDocument/2006/math" xmlns:v="urn:schemas-microsoft-com:vml" xmlns:wp14="http://schemas.microsoft.com/office/word/2010/wordprocessingDrawing" xmlns:wp="http://schemas.openxmlformats.org/drawingml/2006/wordprocessingDrawing" xmlns:w10="urn:schemas-microsoft-com:office:word" xmlns:w="http://schemas.openxmlformats.org/wordprocessingml/2006/main" xmlns:w14="http://schemas.microsoft.com/office/word/2010/wordml" xmlns:w15="http://schemas.microsoft.com/office/word/2012/wordml" xmlns:w16cid="http://schemas.microsoft.com/office/word/2016/wordml/cid" xmlns:w16se="http://schemas.microsoft.com/office/word/2015/wordml/symex" xmlns:wpg="http://schemas.microsoft.com/office/word/2010/wordprocessingGroup" xmlns:wpi="http://schemas.microsoft.com/office/word/2010/wordprocessingInk" xmlns:wne="http://schemas.microsoft.com/office/word/2006/wordml" xmlns:wps="http://schemas.microsoft.com/office/word/2010/wordprocessingShape" mc:Ignorable="w14 w15 w16se w16cid wp14"/>
+</file>
+
+<file path=word/glossary/fontTable.xml><?xml version="1.0" encoding="utf-8"?>
+<w:fonts xmlns:mc="http://schemas.openxmlformats.org/markup-compatibility/2006" xmlns:r="http://schemas.openxmlformats.org/officeDocument/2006/relationships" xmlns:w="http://schemas.openxmlformats.org/wordprocessingml/2006/main" xmlns:w14="http://schemas.microsoft.com/office/word/2010/wordml" xmlns:w15="http://schemas.microsoft.com/office/word/2012/wordml" xmlns:w16cid="http://schemas.microsoft.com/office/word/2016/wordml/cid" xmlns:w16se="http://schemas.microsoft.com/office/word/2015/wordml/symex" mc:Ignorable="w14 w15 w16se w16cid">
+  <w:font w:name="Times New Roman">
+    <w:panose1 w:val="02020603050405020304"/>
+    <w:charset w:val="00"/>
+    <w:family w:val="roman"/>
+    <w:pitch w:val="variable"/>
+    <w:sig w:usb0="E0002EFF" w:usb1="C000785B" w:usb2="00000009" w:usb3="00000000" w:csb0="000001FF" w:csb1="00000000"/>
+  </w:font>
+  <w:font w:name="Calibri">
+    <w:panose1 w:val="020F0502020204030204"/>
+    <w:charset w:val="00"/>
+    <w:family w:val="swiss"/>
+    <w:pitch w:val="variable"/>
+    <w:sig w:usb0="E0002AFF" w:usb1="C000247B" w:usb2="00000009" w:usb3="00000000" w:csb0="000001FF" w:csb1="00000000"/>
+  </w:font>
+  <w:font w:name="Calibri Light">
+    <w:panose1 w:val="020F0302020204030204"/>
+    <w:charset w:val="00"/>
+    <w:family w:val="swiss"/>
+    <w:pitch w:val="variable"/>
+    <w:sig w:usb0="E0002AFF" w:usb1="C000247B" w:usb2="00000009" w:usb3="00000000" w:csb0="000001FF" w:csb1="00000000"/>
+  </w:font>
+</w:fonts>
+</file>
+
+<file path=word/glossary/settings.xml><?xml version="1.0" encoding="utf-8"?>
+<w:settings xmlns:mc="http://schemas.openxmlformats.org/markup-compatibility/2006" xmlns:o="urn:schemas-microsoft-com:office:office" xmlns:r="http://schemas.openxmlformats.org/officeDocument/2006/relationships" xmlns:m="http://schemas.openxmlformats.org/officeDocument/2006/math" xmlns:v="urn:schemas-microsoft-com:vml" xmlns:w10="urn:schemas-microsoft-com:office:word" xmlns:w="http://schemas.openxmlformats.org/wordprocessingml/2006/main" xmlns:w14="http://schemas.microsoft.com/office/word/2010/wordml" xmlns:w15="http://schemas.microsoft.com/office/word/2012/wordml" xmlns:w16cid="http://schemas.microsoft.com/office/word/2016/wordml/cid" xmlns:w16se="http://schemas.microsoft.com/office/word/2015/wordml/symex" xmlns:sl="http://schemas.openxmlformats.org/schemaLibrary/2006/main" mc:Ignorable="w14 w15 w16se w16cid">
+  <w:view w:val="normal"/>
+  <w:defaultTabStop w:val="708"/>
+  <w:hyphenationZone w:val="425"/>
+  <w:characterSpacingControl w:val="doNotCompress"/>
+  <w:compat>
+    <w:useFELayout/>
+    <w:compatSetting w:name="compatibilityMode" w:uri="http://schemas.microsoft.com/office/word" w:val="15"/>
+    <w:compatSetting w:name="overrideTableStyleFontSizeAndJustification" w:uri="http://schemas.microsoft.com/office/word" w:val="1"/>
+    <w:compatSetting w:name="enableOpenTypeFeatures" w:uri="http://schemas.microsoft.com/office/word" w:val="1"/>
+    <w:compatSetting w:name="doNotFlipMirrorIndents" w:uri="http://schemas.microsoft.com/office/word" w:val="1"/>
+    <w:compatSetting w:name="differentiateMultirowTableHeaders" w:uri="http://schemas.microsoft.com/office/word" w:val="1"/>
+    <w:compatSetting w:name="useWord2013TrackBottomHyphenation" w:uri="http://schemas.microsoft.com/office/word" w:val="0"/>
+  </w:compat>
+  <w:rsids>
+    <w:rsidRoot w:val="00A7003A"/>
+    <w:rsid w:val="00A7003A"/>
+  </w:rsids>
+  <m:mathPr>
+    <m:mathFont m:val="Cambria Math"/>
+    <m:brkBin m:val="before"/>
+    <m:brkBinSub m:val="--"/>
+    <m:smallFrac m:val="0"/>
+    <m:dispDef/>
+    <m:lMargin m:val="0"/>
+    <m:rMargin m:val="0"/>
+    <m:defJc m:val="centerGroup"/>
+    <m:wrapIndent m:val="1440"/>
+    <m:intLim m:val="subSup"/>
+    <m:naryLim m:val="undOvr"/>
+  </m:mathPr>
+  <w:themeFontLang w:val="fr-FR"/>
+  <w:clrSchemeMapping w:bg1="light1" w:t1="dark1" w:bg2="light2" w:t2="dark2" w:accent1="accent1" w:accent2="accent2" w:accent3="accent3" w:accent4="accent4" w:accent5="accent5" w:accent6="accent6" w:hyperlink="hyperlink" w:followedHyperlink="followedHyperlink"/>
+  <w:decimalSymbol w:val=","/>
+  <w:listSeparator w:val=";"/>
+  <w15:chartTrackingRefBased/>
+</w:settings>
+</file>
+
+<file path=word/glossary/styles.xml><?xml version="1.0" encoding="utf-8"?>
+<w:styles xmlns:mc="http://schemas.openxmlformats.org/markup-compatibility/2006" xmlns:r="http://schemas.openxmlformats.org/officeDocument/2006/relationships" xmlns:w="http://schemas.openxmlformats.org/wordprocessingml/2006/main" xmlns:w14="http://schemas.microsoft.com/office/word/2010/wordml" xmlns:w15="http://schemas.microsoft.com/office/word/2012/wordml" xmlns:w16cid="http://schemas.microsoft.com/office/word/2016/wordml/cid" xmlns:w16se="http://schemas.microsoft.com/office/word/2015/wordml/symex" mc:Ignorable="w14 w15 w16se w16cid">
+  <w:docDefaults>
+    <w:rPrDefault>
+      <w:rPr>
+        <w:rFonts w:asciiTheme="minorHAnsi" w:eastAsiaTheme="minorEastAsia" w:hAnsiTheme="minorHAnsi" w:cstheme="minorBidi"/>
+        <w:sz w:val="22"/>
+        <w:szCs w:val="22"/>
+        <w:lang w:val="fr-FR" w:eastAsia="fr-FR" w:bidi="ar-SA"/>
+      </w:rPr>
+    </w:rPrDefault>
+    <w:pPrDefault>
+      <w:pPr>
+        <w:spacing w:after="160" w:line="259" w:lineRule="auto"/>
+      </w:pPr>
+    </w:pPrDefault>
+  </w:docDefaults>
+  <w:latentStyles w:defLockedState="0" w:defUIPriority="99" w:defSemiHidden="0" w:defUnhideWhenUsed="0" w:defQFormat="0" w:count="375">
+    <w:lsdException w:name="Normal" w:uiPriority="0" w:qFormat="1"/>
+    <w:lsdException w:name="heading 1" w:uiPriority="9" w:qFormat="1"/>
+    <w:lsdException w:name="heading 2" w:semiHidden="1" w:uiPriority="9" w:unhideWhenUsed="1" w:qFormat="1"/>
+    <w:lsdException w:name="heading 3" w:semiHidden="1" w:uiPriority="9" w:unhideWhenUsed="1" w:qFormat="1"/>
+    <w:lsdException w:name="heading 4" w:semiHidden="1" w:uiPriority="9" w:unhideWhenUsed="1" w:qFormat="1"/>
+    <w:lsdException w:name="heading 5" w:semiHidden="1" w:uiPriority="9" w:unhideWhenUsed="1" w:qFormat="1"/>
+    <w:lsdException w:name="heading 6" w:semiHidden="1" w:uiPriority="9" w:unhideWhenUsed="1" w:qFormat="1"/>
+    <w:lsdException w:name="heading 7" w:semiHidden="1" w:uiPriority="9" w:unhideWhenUsed="1" w:qFormat="1"/>
+    <w:lsdException w:name="heading 8" w:semiHidden="1" w:uiPriority="9" w:unhideWhenUsed="1" w:qFormat="1"/>
+    <w:lsdException w:name="heading 9" w:semiHidden="1" w:uiPriority="9" w:unhideWhenUsed="1" w:qFormat="1"/>
+    <w:lsdException w:name="index 1" w:semiHidden="1" w:unhideWhenUsed="1"/>
+    <w:lsdException w:name="index 2" w:semiHidden="1" w:unhideWhenUsed="1"/>
+    <w:lsdException w:name="index 3" w:semiHidden="1" w:unhideWhenUsed="1"/>
+    <w:lsdException w:name="index 4" w:semiHidden="1" w:unhideWhenUsed="1"/>
+    <w:lsdException w:name="index 5" w:semiHidden="1" w:unhideWhenUsed="1"/>
+    <w:lsdException w:name="index 6" w:semiHidden="1" w:unhideWhenUsed="1"/>
+    <w:lsdException w:name="index 7" w:semiHidden="1" w:unhideWhenUsed="1"/>
+    <w:lsdException w:name="index 8" w:semiHidden="1" w:unhideWhenUsed="1"/>
+    <w:lsdException w:name="index 9" w:semiHidden="1" w:unhideWhenUsed="1"/>
+    <w:lsdException w:name="toc 1" w:semiHidden="1" w:uiPriority="39" w:unhideWhenUsed="1"/>
+    <w:lsdException w:name="toc 2" w:semiHidden="1" w:uiPriority="39" w:unhideWhenUsed="1"/>
+    <w:lsdException w:name="toc 3" w:semiHidden="1" w:uiPriority="39" w:unhideWhenUsed="1"/>
+    <w:lsdException w:name="toc 4" w:semiHidden="1" w:uiPriority="39" w:unhideWhenUsed="1"/>
+    <w:lsdException w:name="toc 5" w:semiHidden="1" w:uiPriority="39" w:unhideWhenUsed="1"/>
+    <w:lsdException w:name="toc 6" w:semiHidden="1" w:uiPriority="39" w:unhideWhenUsed="1"/>
+    <w:lsdException w:name="toc 7" w:semiHidden="1" w:uiPriority="39" w:unhideWhenUsed="1"/>
+    <w:lsdException w:name="toc 8" w:semiHidden="1" w:uiPriority="39" w:unhideWhenUsed="1"/>
+    <w:lsdException w:name="toc 9" w:semiHidden="1" w:uiPriority="39" w:unhideWhenUsed="1"/>
+    <w:lsdException w:name="Normal Indent" w:semiHidden="1" w:unhideWhenUsed="1"/>
+    <w:lsdException w:name="footnote text" w:semiHidden="1" w:unhideWhenUsed="1"/>
+    <w:lsdException w:name="annotation text" w:semiHidden="1" w:unhideWhenUsed="1"/>
+    <w:lsdException w:name="header" w:semiHidden="1" w:unhideWhenUsed="1"/>
+    <w:lsdException w:name="footer" w:semiHidden="1" w:unhideWhenUsed="1"/>
+    <w:lsdException w:name="index heading" w:semiHidden="1" w:unhideWhenUsed="1"/>
+    <w:lsdException w:name="caption" w:semiHidden="1" w:uiPriority="35" w:unhideWhenUsed="1" w:qFormat="1"/>
+    <w:lsdException w:name="table of figures" w:semiHidden="1" w:unhideWhenUsed="1"/>
+    <w:lsdException w:name="envelope address" w:semiHidden="1" w:unhideWhenUsed="1"/>
+    <w:lsdException w:name="envelope return" w:semiHidden="1" w:unhideWhenUsed="1"/>
+    <w:lsdException w:name="footnote reference" w:semiHidden="1" w:unhideWhenUsed="1"/>
+    <w:lsdException w:name="annotation reference" w:semiHidden="1" w:unhideWhenUsed="1"/>
+    <w:lsdException w:name="line number" w:semiHidden="1" w:unhideWhenUsed="1"/>
+    <w:lsdException w:name="page number" w:semiHidden="1" w:unhideWhenUsed="1"/>
+    <w:lsdException w:name="endnote reference" w:semiHidden="1" w:unhideWhenUsed="1"/>
+    <w:lsdException w:name="endnote text" w:semiHidden="1" w:unhideWhenUsed="1"/>
+    <w:lsdException w:name="table of authorities" w:semiHidden="1" w:unhideWhenUsed="1"/>
+    <w:lsdException w:name="macro" w:semiHidden="1" w:unhideWhenUsed="1"/>
+    <w:lsdException w:name="toa heading" w:semiHidden="1" w:unhideWhenUsed="1"/>
+    <w:lsdException w:name="List" w:semiHidden="1" w:unhideWhenUsed="1"/>
+    <w:lsdException w:name="List Bullet" w:semiHidden="1" w:unhideWhenUsed="1"/>
+    <w:lsdException w:name="List Number" w:semiHidden="1" w:unhideWhenUsed="1"/>
+    <w:lsdException w:name="List 2" w:semiHidden="1" w:unhideWhenUsed="1"/>
+    <w:lsdException w:name="List 3" w:semiHidden="1" w:unhideWhenUsed="1"/>
+    <w:lsdException w:name="List 4" w:semiHidden="1" w:unhideWhenUsed="1"/>
+    <w:lsdException w:name="List 5" w:semiHidden="1" w:unhideWhenUsed="1"/>
+    <w:lsdException w:name="List Bullet 2" w:semiHidden="1" w:unhideWhenUsed="1"/>
+    <w:lsdException w:name="List Bullet 3" w:semiHidden="1" w:unhideWhenUsed="1"/>
+    <w:lsdException w:name="List Bullet 4" w:semiHidden="1" w:unhideWhenUsed="1"/>
+    <w:lsdException w:name="List Bullet 5" w:semiHidden="1" w:unhideWhenUsed="1"/>
+    <w:lsdException w:name="List Number 2" w:semiHidden="1" w:unhideWhenUsed="1"/>
+    <w:lsdException w:name="List Number 3" w:semiHidden="1" w:unhideWhenUsed="1"/>
+    <w:lsdException w:name="List Number 4" w:semiHidden="1" w:unhideWhenUsed="1"/>
+    <w:lsdException w:name="List Number 5" w:semiHidden="1" w:unhideWhenUsed="1"/>
+    <w:lsdException w:name="Title" w:uiPriority="10" w:qFormat="1"/>
+    <w:lsdException w:name="Closing" w:semiHidden="1" w:unhideWhenUsed="1"/>
+    <w:lsdException w:name="Signature" w:semiHidden="1" w:unhideWhenUsed="1"/>
+    <w:lsdException w:name="Default Paragraph Font" w:semiHidden="1" w:uiPriority="1" w:unhideWhenUsed="1"/>
+    <w:lsdException w:name="Body Text" w:semiHidden="1" w:unhideWhenUsed="1"/>
+    <w:lsdException w:name="Body Text Indent" w:semiHidden="1" w:unhideWhenUsed="1"/>
+    <w:lsdException w:name="List Continue" w:semiHidden="1" w:unhideWhenUsed="1"/>
+    <w:lsdException w:name="List Continue 2" w:semiHidden="1" w:unhideWhenUsed="1"/>
+    <w:lsdException w:name="List Continue 3" w:semiHidden="1" w:unhideWhenUsed="1"/>
+    <w:lsdException w:name="List Continue 4" w:semiHidden="1" w:unhideWhenUsed="1"/>
+    <w:lsdException w:name="List Continue 5" w:semiHidden="1" w:unhideWhenUsed="1"/>
+    <w:lsdException w:name="Message Header" w:semiHidden="1" w:unhideWhenUsed="1"/>
+    <w:lsdException w:name="Subtitle" w:uiPriority="11" w:qFormat="1"/>
+    <w:lsdException w:name="Salutation" w:semiHidden="1" w:unhideWhenUsed="1"/>
+    <w:lsdException w:name="Date" w:semiHidden="1" w:unhideWhenUsed="1"/>
+    <w:lsdException w:name="Body Text First Indent" w:semiHidden="1" w:unhideWhenUsed="1"/>
+    <w:lsdException w:name="Body Text First Indent 2" w:semiHidden="1" w:unhideWhenUsed="1"/>
+    <w:lsdException w:name="Note Heading" w:semiHidden="1" w:unhideWhenUsed="1"/>
+    <w:lsdException w:name="Body Text 2" w:semiHidden="1" w:unhideWhenUsed="1"/>
+    <w:lsdException w:name="Body Text 3" w:semiHidden="1" w:unhideWhenUsed="1"/>
+    <w:lsdException w:name="Body Text Indent 2" w:semiHidden="1" w:unhideWhenUsed="1"/>
+    <w:lsdException w:name="Body Text Indent 3" w:semiHidden="1" w:unhideWhenUsed="1"/>
+    <w:lsdException w:name="Block Text" w:semiHidden="1" w:unhideWhenUsed="1"/>
+    <w:lsdException w:name="Hyperlink" w:semiHidden="1" w:unhideWhenUsed="1"/>
+    <w:lsdException w:name="FollowedHyperlink" w:semiHidden="1" w:unhideWhenUsed="1"/>
+    <w:lsdException w:name="Strong" w:uiPriority="22" w:qFormat="1"/>
+    <w:lsdException w:name="Emphasis" w:uiPriority="20" w:qFormat="1"/>
+    <w:lsdException w:name="Document Map" w:semiHidden="1" w:unhideWhenUsed="1"/>
+    <w:lsdException w:name="Plain Text" w:semiHidden="1" w:unhideWhenUsed="1"/>
+    <w:lsdException w:name="E-mail Signature" w:semiHidden="1" w:unhideWhenUsed="1"/>
+    <w:lsdException w:name="HTML Top of Form" w:semiHidden="1" w:unhideWhenUsed="1"/>
+    <w:lsdException w:name="HTML Bottom of Form" w:semiHidden="1" w:unhideWhenUsed="1"/>
+    <w:lsdException w:name="Normal (Web)" w:semiHidden="1" w:unhideWhenUsed="1"/>
+    <w:lsdException w:name="HTML Acronym" w:semiHidden="1" w:unhideWhenUsed="1"/>
+    <w:lsdException w:name="HTML Address" w:semiHidden="1" w:unhideWhenUsed="1"/>
+    <w:lsdException w:name="HTML Cite" w:semiHidden="1" w:unhideWhenUsed="1"/>
+    <w:lsdException w:name="HTML Code" w:semiHidden="1" w:unhideWhenUsed="1"/>
+    <w:lsdException w:name="HTML Definition" w:semiHidden="1" w:unhideWhenUsed="1"/>
+    <w:lsdException w:name="HTML Keyboard" w:semiHidden="1" w:unhideWhenUsed="1"/>
+    <w:lsdException w:name="HTML Preformatted" w:semiHidden="1" w:unhideWhenUsed="1"/>
+    <w:lsdException w:name="HTML Sample" w:semiHidden="1" w:unhideWhenUsed="1"/>
+    <w:lsdException w:name="HTML Typewriter" w:semiHidden="1" w:unhideWhenUsed="1"/>
+    <w:lsdException w:name="HTML Variable" w:semiHidden="1" w:unhideWhenUsed="1"/>
+    <w:lsdException w:name="Normal Table" w:semiHidden="1" w:unhideWhenUsed="1"/>
+    <w:lsdException w:name="annotation subject" w:semiHidden="1" w:unhideWhenUsed="1"/>
+    <w:lsdException w:name="No List" w:semiHidden="1" w:unhideWhenUsed="1"/>
+    <w:lsdException w:name="Outline List 1" w:semiHidden="1" w:unhideWhenUsed="1"/>
+    <w:lsdException w:name="Outline List 2" w:semiHidden="1" w:unhideWhenUsed="1"/>
+    <w:lsdException w:name="Outline List 3" w:semiHidden="1" w:unhideWhenUsed="1"/>
+    <w:lsdException w:name="Table Simple 1" w:semiHidden="1" w:unhideWhenUsed="1"/>
+    <w:lsdException w:name="Table Simple 2" w:semiHidden="1" w:unhideWhenUsed="1"/>
+    <w:lsdException w:name="Table Simple 3" w:semiHidden="1" w:unhideWhenUsed="1"/>
+    <w:lsdException w:name="Table Classic 1" w:semiHidden="1" w:unhideWhenUsed="1"/>
+    <w:lsdException w:name="Table Classic 2" w:semiHidden="1" w:unhideWhenUsed="1"/>
+    <w:lsdException w:name="Table Classic 3" w:semiHidden="1" w:unhideWhenUsed="1"/>
+    <w:lsdException w:name="Table Classic 4" w:semiHidden="1" w:unhideWhenUsed="1"/>
+    <w:lsdException w:name="Table Colorful 1" w:semiHidden="1" w:unhideWhenUsed="1"/>
+    <w:lsdException w:name="Table Colorful 2" w:semiHidden="1" w:unhideWhenUsed="1"/>
+    <w:lsdException w:name="Table Colorful 3" w:semiHidden="1" w:unhideWhenUsed="1"/>
+    <w:lsdException w:name="Table Columns 1" w:semiHidden="1" w:unhideWhenUsed="1"/>
+    <w:lsdException w:name="Table Columns 2" w:semiHidden="1" w:unhideWhenUsed="1"/>
+    <w:lsdException w:name="Table Columns 3" w:semiHidden="1" w:unhideWhenUsed="1"/>
+    <w:lsdException w:name="Table Columns 4" w:semiHidden="1" w:unhideWhenUsed="1"/>
+    <w:lsdException w:name="Table Columns 5" w:semiHidden="1" w:unhideWhenUsed="1"/>
+    <w:lsdException w:name="Table Grid 1" w:semiHidden="1" w:unhideWhenUsed="1"/>
+    <w:lsdException w:name="Table Grid 2" w:semiHidden="1" w:unhideWhenUsed="1"/>
+    <w:lsdException w:name="Table Grid 3" w:semiHidden="1" w:unhideWhenUsed="1"/>
+    <w:lsdException w:name="Table Grid 4" w:semiHidden="1" w:unhideWhenUsed="1"/>
+    <w:lsdException w:name="Table Grid 5" w:semiHidden="1" w:unhideWhenUsed="1"/>
+    <w:lsdException w:name="Table Grid 6" w:semiHidden="1" w:unhideWhenUsed="1"/>
+    <w:lsdException w:name="Table Grid 7" w:semiHidden="1" w:unhideWhenUsed="1"/>
+    <w:lsdException w:name="Table Grid 8" w:semiHidden="1" w:unhideWhenUsed="1"/>
+    <w:lsdException w:name="Table List 1" w:semiHidden="1" w:unhideWhenUsed="1"/>
+    <w:lsdException w:name="Table List 2" w:semiHidden="1" w:unhideWhenUsed="1"/>
+    <w:lsdException w:name="Table List 3" w:semiHidden="1" w:unhideWhenUsed="1"/>
+    <w:lsdException w:name="Table List 4" w:semiHidden="1" w:unhideWhenUsed="1"/>
+    <w:lsdException w:name="Table List 5" w:semiHidden="1" w:unhideWhenUsed="1"/>
+    <w:lsdException w:name="Table List 6" w:semiHidden="1" w:unhideWhenUsed="1"/>
+    <w:lsdException w:name="Table List 7" w:semiHidden="1" w:unhideWhenUsed="1"/>
+    <w:lsdException w:name="Table List 8" w:semiHidden="1" w:unhideWhenUsed="1"/>
+    <w:lsdException w:name="Table 3D effects 1" w:semiHidden="1" w:unhideWhenUsed="1"/>
+    <w:lsdException w:name="Table 3D effects 2" w:semiHidden="1" w:unhideWhenUsed="1"/>
+    <w:lsdException w:name="Table 3D effects 3" w:semiHidden="1" w:unhideWhenUsed="1"/>
+    <w:lsdException w:name="Table Contemporary" w:semiHidden="1" w:unhideWhenUsed="1"/>
+    <w:lsdException w:name="Table Elegant" w:semiHidden="1" w:unhideWhenUsed="1"/>
+    <w:lsdException w:name="Table Professional" w:semiHidden="1" w:unhideWhenUsed="1"/>
+    <w:lsdException w:name="Table Subtle 1" w:semiHidden="1" w:unhideWhenUsed="1"/>
+    <w:lsdException w:name="Table Subtle 2" w:semiHidden="1" w:unhideWhenUsed="1"/>
+    <w:lsdException w:name="Table Web 1" w:semiHidden="1" w:unhideWhenUsed="1"/>
+    <w:lsdException w:name="Table Web 2" w:semiHidden="1" w:unhideWhenUsed="1"/>
+    <w:lsdException w:name="Table Web 3" w:semiHidden="1" w:unhideWhenUsed="1"/>
+    <w:lsdException w:name="Balloon Text" w:semiHidden="1" w:unhideWhenUsed="1"/>
+    <w:lsdException w:name="Table Grid" w:uiPriority="39"/>
+    <w:lsdException w:name="Table Theme" w:semiHidden="1" w:unhideWhenUsed="1"/>
+    <w:lsdException w:name="Placeholder Text" w:semiHidden="1"/>
+    <w:lsdException w:name="No Spacing" w:uiPriority="1" w:qFormat="1"/>
+    <w:lsdException w:name="Light Shading" w:uiPriority="60"/>
+    <w:lsdException w:name="Light List" w:uiPriority="61"/>
+    <w:lsdException w:name="Light Grid" w:uiPriority="62"/>
+    <w:lsdException w:name="Medium Shading 1" w:uiPriority="63"/>
+    <w:lsdException w:name="Medium Shading 2" w:uiPriority="64"/>
+    <w:lsdException w:name="Medium List 1" w:uiPriority="65"/>
+    <w:lsdException w:name="Medium List 2" w:uiPriority="66"/>
+    <w:lsdException w:name="Medium Grid 1" w:uiPriority="67"/>
+    <w:lsdException w:name="Medium Grid 2" w:uiPriority="68"/>
+    <w:lsdException w:name="Medium Grid 3" w:uiPriority="69"/>
+    <w:lsdException w:name="Dark List" w:uiPriority="70"/>
+    <w:lsdException w:name="Colorful Shading" w:uiPriority="71"/>
+    <w:lsdException w:name="Colorful List" w:uiPriority="72"/>
+    <w:lsdException w:name="Colorful Grid" w:uiPriority="73"/>
+    <w:lsdException w:name="Light Shading Accent 1" w:uiPriority="60"/>
+    <w:lsdException w:name="Light List Accent 1" w:uiPriority="61"/>
+    <w:lsdException w:name="Light Grid Accent 1" w:uiPriority="62"/>
+    <w:lsdException w:name="Medium Shading 1 Accent 1" w:uiPriority="63"/>
+    <w:lsdException w:name="Medium Shading 2 Accent 1" w:uiPriority="64"/>
+    <w:lsdException w:name="Medium List 1 Accent 1" w:uiPriority="65"/>
+    <w:lsdException w:name="Revision" w:semiHidden="1"/>
+    <w:lsdException w:name="List Paragraph" w:uiPriority="34" w:qFormat="1"/>
+    <w:lsdException w:name="Quote" w:uiPriority="29" w:qFormat="1"/>
+    <w:lsdException w:name="Intense Quote" w:uiPriority="30" w:qFormat="1"/>
+    <w:lsdException w:name="Medium List 2 Accent 1" w:uiPriority="66"/>
+    <w:lsdException w:name="Medium Grid 1 Accent 1" w:uiPriority="67"/>
+    <w:lsdException w:name="Medium Grid 2 Accent 1" w:uiPriority="68"/>
+    <w:lsdException w:name="Medium Grid 3 Accent 1" w:uiPriority="69"/>
+    <w:lsdException w:name="Dark List Accent 1" w:uiPriority="70"/>
+    <w:lsdException w:name="Colorful Shading Accent 1" w:uiPriority="71"/>
+    <w:lsdException w:name="Colorful List Accent 1" w:uiPriority="72"/>
+    <w:lsdException w:name="Colorful Grid Accent 1" w:uiPriority="73"/>
+    <w:lsdException w:name="Light Shading Accent 2" w:uiPriority="60"/>
+    <w:lsdException w:name="Light List Accent 2" w:uiPriority="61"/>
+    <w:lsdException w:name="Light Grid Accent 2" w:uiPriority="62"/>
+    <w:lsdException w:name="Medium Shading 1 Accent 2" w:uiPriority="63"/>
+    <w:lsdException w:name="Medium Shading 2 Accent 2" w:uiPriority="64"/>
+    <w:lsdException w:name="Medium List 1 Accent 2" w:uiPriority="65"/>
+    <w:lsdException w:name="Medium List 2 Accent 2" w:uiPriority="66"/>
+    <w:lsdException w:name="Medium Grid 1 Accent 2" w:uiPriority="67"/>
+    <w:lsdException w:name="Medium Grid 2 Accent 2" w:uiPriority="68"/>
+    <w:lsdException w:name="Medium Grid 3 Accent 2" w:uiPriority="69"/>
+    <w:lsdException w:name="Dark List Accent 2" w:uiPriority="70"/>
+    <w:lsdException w:name="Colorful Shading Accent 2" w:uiPriority="71"/>
+    <w:lsdException w:name="Colorful List Accent 2" w:uiPriority="72"/>
+    <w:lsdException w:name="Colorful Grid Accent 2" w:uiPriority="73"/>
+    <w:lsdException w:name="Light Shading Accent 3" w:uiPriority="60"/>
+    <w:lsdException w:name="Light List Accent 3" w:uiPriority="61"/>
+    <w:lsdException w:name="Light Grid Accent 3" w:uiPriority="62"/>
+    <w:lsdException w:name="Medium Shading 1 Accent 3" w:uiPriority="63"/>
+    <w:lsdException w:name="Medium Shading 2 Accent 3" w:uiPriority="64"/>
+    <w:lsdException w:name="Medium List 1 Accent 3" w:uiPriority="65"/>
+    <w:lsdException w:name="Medium List 2 Accent 3" w:uiPriority="66"/>
+    <w:lsdException w:name="Medium Grid 1 Accent 3" w:uiPriority="67"/>
+    <w:lsdException w:name="Medium Grid 2 Accent 3" w:uiPriority="68"/>
+    <w:lsdException w:name="Medium Grid 3 Accent 3" w:uiPriority="69"/>
+    <w:lsdException w:name="Dark List Accent 3" w:uiPriority="70"/>
+    <w:lsdException w:name="Colorful Shading Accent 3" w:uiPriority="71"/>
+    <w:lsdException w:name="Colorful List Accent 3" w:uiPriority="72"/>
+    <w:lsdException w:name="Colorful Grid Accent 3" w:uiPriority="73"/>
+    <w:lsdException w:name="Light Shading Accent 4" w:uiPriority="60"/>
+    <w:lsdException w:name="Light List Accent 4" w:uiPriority="61"/>
+    <w:lsdException w:name="Light Grid Accent 4" w:uiPriority="62"/>
+    <w:lsdException w:name="Medium Shading 1 Accent 4" w:uiPriority="63"/>
+    <w:lsdException w:name="Medium Shading 2 Accent 4" w:uiPriority="64"/>
+    <w:lsdException w:name="Medium List 1 Accent 4" w:uiPriority="65"/>
+    <w:lsdException w:name="Medium List 2 Accent 4" w:uiPriority="66"/>
+    <w:lsdException w:name="Medium Grid 1 Accent 4" w:uiPriority="67"/>
+    <w:lsdException w:name="Medium Grid 2 Accent 4" w:uiPriority="68"/>
+    <w:lsdException w:name="Medium Grid 3 Accent 4" w:uiPriority="69"/>
+    <w:lsdException w:name="Dark List Accent 4" w:uiPriority="70"/>
+    <w:lsdException w:name="Colorful Shading Accent 4" w:uiPriority="71"/>
+    <w:lsdException w:name="Colorful List Accent 4" w:uiPriority="72"/>
+    <w:lsdException w:name="Colorful Grid Accent 4" w:uiPriority="73"/>
+    <w:lsdException w:name="Light Shading Accent 5" w:uiPriority="60"/>
+    <w:lsdException w:name="Light List Accent 5" w:uiPriority="61"/>
+    <w:lsdException w:name="Light Grid Accent 5" w:uiPriority="62"/>
+    <w:lsdException w:name="Medium Shading 1 Accent 5" w:uiPriority="63"/>
+    <w:lsdException w:name="Medium Shading 2 Accent 5" w:uiPriority="64"/>
+    <w:lsdException w:name="Medium List 1 Accent 5" w:uiPriority="65"/>
+    <w:lsdException w:name="Medium List 2 Accent 5" w:uiPriority="66"/>
+    <w:lsdException w:name="Medium Grid 1 Accent 5" w:uiPriority="67"/>
+    <w:lsdException w:name="Medium Grid 2 Accent 5" w:uiPriority="68"/>
+    <w:lsdException w:name="Medium Grid 3 Accent 5" w:uiPriority="69"/>
+    <w:lsdException w:name="Dark List Accent 5" w:uiPriority="70"/>
+    <w:lsdException w:name="Colorful Shading Accent 5" w:uiPriority="71"/>
+    <w:lsdException w:name="Colorful List Accent 5" w:uiPriority="72"/>
+    <w:lsdException w:name="Colorful Grid Accent 5" w:uiPriority="73"/>
+    <w:lsdException w:name="Light Shading Accent 6" w:uiPriority="60"/>
+    <w:lsdException w:name="Light List Accent 6" w:uiPriority="61"/>
+    <w:lsdException w:name="Light Grid Accent 6" w:uiPriority="62"/>
+    <w:lsdException w:name="Medium Shading 1 Accent 6" w:uiPriority="63"/>
+    <w:lsdException w:name="Medium Shading 2 Accent 6" w:uiPriority="64"/>
+    <w:lsdException w:name="Medium List 1 Accent 6" w:uiPriority="65"/>
+    <w:lsdException w:name="Medium List 2 Accent 6" w:uiPriority="66"/>
+    <w:lsdException w:name="Medium Grid 1 Accent 6" w:uiPriority="67"/>
+    <w:lsdException w:name="Medium Grid 2 Accent 6" w:uiPriority="68"/>
+    <w:lsdException w:name="Medium Grid 3 Accent 6" w:uiPriority="69"/>
+    <w:lsdException w:name="Dark List Accent 6" w:uiPriority="70"/>
+    <w:lsdException w:name="Colorful Shading Accent 6" w:uiPriority="71"/>
+    <w:lsdException w:name="Colorful List Accent 6" w:uiPriority="72"/>
+    <w:lsdException w:name="Colorful Grid Accent 6" w:uiPriority="73"/>
+    <w:lsdException w:name="Subtle Emphasis" w:uiPriority="19" w:qFormat="1"/>
+    <w:lsdException w:name="Intense Emphasis" w:uiPriority="21" w:qFormat="1"/>
+    <w:lsdException w:name="Subtle Reference" w:uiPriority="31" w:qFormat="1"/>
+    <w:lsdException w:name="Intense Reference" w:uiPriority="32" w:qFormat="1"/>
+    <w:lsdException w:name="Book Title" w:uiPriority="33" w:qFormat="1"/>
+    <w:lsdException w:name="Bibliography" w:semiHidden="1" w:uiPriority="37" w:unhideWhenUsed="1"/>
+    <w:lsdException w:name="TOC Heading" w:semiHidden="1" w:uiPriority="39" w:unhideWhenUsed="1" w:qFormat="1"/>
+    <w:lsdException w:name="Plain Table 1" w:uiPriority="41"/>
+    <w:lsdException w:name="Plain Table 2" w:uiPriority="42"/>
+    <w:lsdException w:name="Plain Table 3" w:uiPriority="43"/>
+    <w:lsdException w:name="Plain Table 4" w:uiPriority="44"/>
+    <w:lsdException w:name="Plain Table 5" w:uiPriority="45"/>
+    <w:lsdException w:name="Grid Table Light" w:uiPriority="40"/>
+    <w:lsdException w:name="Grid Table 1 Light" w:uiPriority="46"/>
+    <w:lsdException w:name="Grid Table 2" w:uiPriority="47"/>
+    <w:lsdException w:name="Grid Table 3" w:uiPriority="48"/>
+    <w:lsdException w:name="Grid Table 4" w:uiPriority="49"/>
+    <w:lsdException w:name="Grid Table 5 Dark" w:uiPriority="50"/>
+    <w:lsdException w:name="Grid Table 6 Colorful" w:uiPriority="51"/>
+    <w:lsdException w:name="Grid Table 7 Colorful" w:uiPriority="52"/>
+    <w:lsdException w:name="Grid Table 1 Light Accent 1" w:uiPriority="46"/>
+    <w:lsdException w:name="Grid Table 2 Accent 1" w:uiPriority="47"/>
+    <w:lsdException w:name="Grid Table 3 Accent 1" w:uiPriority="48"/>
+    <w:lsdException w:name="Grid Table 4 Accent 1" w:uiPriority="49"/>
+    <w:lsdException w:name="Grid Table 5 Dark Accent 1" w:uiPriority="50"/>
+    <w:lsdException w:name="Grid Table 6 Colorful Accent 1" w:uiPriority="51"/>
+    <w:lsdException w:name="Grid Table 7 Colorful Accent 1" w:uiPriority="52"/>
+    <w:lsdException w:name="Grid Table 1 Light Accent 2" w:uiPriority="46"/>
+    <w:lsdException w:name="Grid Table 2 Accent 2" w:uiPriority="47"/>
+    <w:lsdException w:name="Grid Table 3 Accent 2" w:uiPriority="48"/>
+    <w:lsdException w:name="Grid Table 4 Accent 2" w:uiPriority="49"/>
+    <w:lsdException w:name="Grid Table 5 Dark Accent 2" w:uiPriority="50"/>
+    <w:lsdException w:name="Grid Table 6 Colorful Accent 2" w:uiPriority="51"/>
+    <w:lsdException w:name="Grid Table 7 Colorful Accent 2" w:uiPriority="52"/>
+    <w:lsdException w:name="Grid Table 1 Light Accent 3" w:uiPriority="46"/>
+    <w:lsdException w:name="Grid Table 2 Accent 3" w:uiPriority="47"/>
+    <w:lsdException w:name="Grid Table 3 Accent 3" w:uiPriority="48"/>
+    <w:lsdException w:name="Grid Table 4 Accent 3" w:uiPriority="49"/>
+    <w:lsdException w:name="Grid Table 5 Dark Accent 3" w:uiPriority="50"/>
+    <w:lsdException w:name="Grid Table 6 Colorful Accent 3" w:uiPriority="51"/>
+    <w:lsdException w:name="Grid Table 7 Colorful Accent 3" w:uiPriority="52"/>
+    <w:lsdException w:name="Grid Table 1 Light Accent 4" w:uiPriority="46"/>
+    <w:lsdException w:name="Grid Table 2 Accent 4" w:uiPriority="47"/>
+    <w:lsdException w:name="Grid Table 3 Accent 4" w:uiPriority="48"/>
+    <w:lsdException w:name="Grid Table 4 Accent 4" w:uiPriority="49"/>
+    <w:lsdException w:name="Grid Table 5 Dark Accent 4" w:uiPriority="50"/>
+    <w:lsdException w:name="Grid Table 6 Colorful Accent 4" w:uiPriority="51"/>
+    <w:lsdException w:name="Grid Table 7 Colorful Accent 4" w:uiPriority="52"/>
+    <w:lsdException w:name="Grid Table 1 Light Accent 5" w:uiPriority="46"/>
+    <w:lsdException w:name="Grid Table 2 Accent 5" w:uiPriority="47"/>
+    <w:lsdException w:name="Grid Table 3 Accent 5" w:uiPriority="48"/>
+    <w:lsdException w:name="Grid Table 4 Accent 5" w:uiPriority="49"/>
+    <w:lsdException w:name="Grid Table 5 Dark Accent 5" w:uiPriority="50"/>
+    <w:lsdException w:name="Grid Table 6 Colorful Accent 5" w:uiPriority="51"/>
+    <w:lsdException w:name="Grid Table 7 Colorful Accent 5" w:uiPriority="52"/>
+    <w:lsdException w:name="Grid Table 1 Light Accent 6" w:uiPriority="46"/>
+    <w:lsdException w:name="Grid Table 2 Accent 6" w:uiPriority="47"/>
+    <w:lsdException w:name="Grid Table 3 Accent 6" w:uiPriority="48"/>
+    <w:lsdException w:name="Grid Table 4 Accent 6" w:uiPriority="49"/>
+    <w:lsdException w:name="Grid Table 5 Dark Accent 6" w:uiPriority="50"/>
+    <w:lsdException w:name="Grid Table 6 Colorful Accent 6" w:uiPriority="51"/>
+    <w:lsdException w:name="Grid Table 7 Colorful Accent 6" w:uiPriority="52"/>
+    <w:lsdException w:name="List Table 1 Light" w:uiPriority="46"/>
+    <w:lsdException w:name="List Table 2" w:uiPriority="47"/>
+    <w:lsdException w:name="List Table 3" w:uiPriority="48"/>
+    <w:lsdException w:name="List Table 4" w:uiPriority="49"/>
+    <w:lsdException w:name="List Table 5 Dark" w:uiPriority="50"/>
+    <w:lsdException w:name="List Table 6 Colorful" w:uiPriority="51"/>
+    <w:lsdException w:name="List Table 7 Colorful" w:uiPriority="52"/>
+    <w:lsdException w:name="List Table 1 Light Accent 1" w:uiPriority="46"/>
+    <w:lsdException w:name="List Table 2 Accent 1" w:uiPriority="47"/>
+    <w:lsdException w:name="List Table 3 Accent 1" w:uiPriority="48"/>
+    <w:lsdException w:name="List Table 4 Accent 1" w:uiPriority="49"/>
+    <w:lsdException w:name="List Table 5 Dark Accent 1" w:uiPriority="50"/>
+    <w:lsdException w:name="List Table 6 Colorful Accent 1" w:uiPriority="51"/>
+    <w:lsdException w:name="List Table 7 Colorful Accent 1" w:uiPriority="52"/>
+    <w:lsdException w:name="List Table 1 Light Accent 2" w:uiPriority="46"/>
+    <w:lsdException w:name="List Table 2 Accent 2" w:uiPriority="47"/>
+    <w:lsdException w:name="List Table 3 Accent 2" w:uiPriority="48"/>
+    <w:lsdException w:name="List Table 4 Accent 2" w:uiPriority="49"/>
+    <w:lsdException w:name="List Table 5 Dark Accent 2" w:uiPriority="50"/>
+    <w:lsdException w:name="List Table 6 Colorful Accent 2" w:uiPriority="51"/>
+    <w:lsdException w:name="List Table 7 Colorful Accent 2" w:uiPriority="52"/>
+    <w:lsdException w:name="List Table 1 Light Accent 3" w:uiPriority="46"/>
+    <w:lsdException w:name="List Table 2 Accent 3" w:uiPriority="47"/>
+    <w:lsdException w:name="List Table 3 Accent 3" w:uiPriority="48"/>
+    <w:lsdException w:name="List Table 4 Accent 3" w:uiPriority="49"/>
+    <w:lsdException w:name="List Table 5 Dark Accent 3" w:uiPriority="50"/>
+    <w:lsdException w:name="List Table 6 Colorful Accent 3" w:uiPriority="51"/>
+    <w:lsdException w:name="List Table 7 Colorful Accent 3" w:uiPriority="52"/>
+    <w:lsdException w:name="List Table 1 Light Accent 4" w:uiPriority="46"/>
+    <w:lsdException w:name="List Table 2 Accent 4" w:uiPriority="47"/>
+    <w:lsdException w:name="List Table 3 Accent 4" w:uiPriority="48"/>
+    <w:lsdException w:name="List Table 4 Accent 4" w:uiPriority="49"/>
+    <w:lsdException w:name="List Table 5 Dark Accent 4" w:uiPriority="50"/>
+    <w:lsdException w:name="List Table 6 Colorful Accent 4" w:uiPriority="51"/>
+    <w:lsdException w:name="List Table 7 Colorful Accent 4" w:uiPriority="52"/>
+    <w:lsdException w:name="List Table 1 Light Accent 5" w:uiPriority="46"/>
+    <w:lsdException w:name="List Table 2 Accent 5" w:uiPriority="47"/>
+    <w:lsdException w:name="List Table 3 Accent 5" w:uiPriority="48"/>
+    <w:lsdException w:name="List Table 4 Accent 5" w:uiPriority="49"/>
+    <w:lsdException w:name="List Table 5 Dark Accent 5" w:uiPriority="50"/>
+    <w:lsdException w:name="List Table 6 Colorful Accent 5" w:uiPriority="51"/>
+    <w:lsdException w:name="List Table 7 Colorful Accent 5" w:uiPriority="52"/>
+    <w:lsdException w:name="List Table 1 Light Accent 6" w:uiPriority="46"/>
+    <w:lsdException w:name="List Table 2 Accent 6" w:uiPriority="47"/>
+    <w:lsdException w:name="List Table 3 Accent 6" w:uiPriority="48"/>
+    <w:lsdException w:name="List Table 4 Accent 6" w:uiPriority="49"/>
+    <w:lsdException w:name="List Table 5 Dark Accent 6" w:uiPriority="50"/>
+    <w:lsdException w:name="List Table 6 Colorful Accent 6" w:uiPriority="51"/>
+    <w:lsdException w:name="List Table 7 Colorful Accent 6" w:uiPriority="52"/>
+    <w:lsdException w:name="Mention" w:semiHidden="1" w:unhideWhenUsed="1"/>
+    <w:lsdException w:name="Smart Hyperlink" w:semiHidden="1" w:unhideWhenUsed="1"/>
+    <w:lsdException w:name="Hashtag" w:semiHidden="1" w:unhideWhenUsed="1"/>
+    <w:lsdException w:name="Unresolved Mention" w:semiHidden="1" w:unhideWhenUsed="1"/>
+  </w:latentStyles>
+  <w:style w:type="paragraph" w:default="1" w:styleId="Normal">
+    <w:name w:val="Normal"/>
+    <w:qFormat/>
+    <w:rsid w:val="00A7003A"/>
+    <w:rPr>
+      <w:rFonts w:cs="Times New Roman"/>
+      <w:sz w:val="3276"/>
+      <w:szCs w:val="3276"/>
+    </w:rPr>
+  </w:style>
+  <w:style w:type="character" w:default="1" w:styleId="Policepardfaut">
+    <w:name w:val="Default Paragraph Font"/>
+    <w:uiPriority w:val="1"/>
+    <w:semiHidden/>
+    <w:unhideWhenUsed/>
+    <w:rsid w:val="00A7003A"/>
+  </w:style>
+  <w:style w:type="table" w:default="1" w:styleId="TableauNormal">
+    <w:name w:val="Normal Table"/>
+    <w:uiPriority w:val="99"/>
+    <w:semiHidden/>
+    <w:unhideWhenUsed/>
+    <w:tblPr>
+      <w:tblInd w:w="0" w:type="dxa"/>
+      <w:tblCellMar>
+        <w:top w:w="0" w:type="dxa"/>
+        <w:left w:w="108" w:type="dxa"/>
+        <w:bottom w:w="0" w:type="dxa"/>
+        <w:right w:w="108" w:type="dxa"/>
+      </w:tblCellMar>
+    </w:tblPr>
+  </w:style>
+  <w:style w:type="numbering" w:default="1" w:styleId="Aucuneliste">
+    <w:name w:val="No List"/>
+    <w:uiPriority w:val="99"/>
+    <w:semiHidden/>
+    <w:unhideWhenUsed/>
+  </w:style>
+  <w:style w:type="character" w:styleId="Textedelespacerserv">
+    <w:name w:val="Placeholder Text"/>
+    <w:basedOn w:val="Policepardfaut"/>
+    <w:uiPriority w:val="99"/>
+    <w:semiHidden/>
+    <w:rsid w:val="00A7003A"/>
+    <w:rPr>
+      <w:color w:val="808080"/>
+    </w:rPr>
+  </w:style>
+</w:styles>
+</file>
+
+<file path=word/glossary/webSettings.xml><?xml version="1.0" encoding="utf-8"?>
+<w:webSettings xmlns:mc="http://schemas.openxmlformats.org/markup-compatibility/2006" xmlns:r="http://schemas.openxmlformats.org/officeDocument/2006/relationships" xmlns:w="http://schemas.openxmlformats.org/wordprocessingml/2006/main" xmlns:w14="http://schemas.microsoft.com/office/word/2010/wordml" xmlns:w15="http://schemas.microsoft.com/office/word/2012/wordml" xmlns:w16cid="http://schemas.microsoft.com/office/word/2016/wordml/cid" xmlns:w16se="http://schemas.microsoft.com/office/word/2015/wordml/symex" mc:Ignorable="w14 w15 w16se w16cid">
+  <w:optimizeForBrowser/>
+  <w:allowPNG/>
+</w:webSettings>
 </file>
 
 <file path=word/theme/theme1.xml><?xml version="1.0" encoding="utf-8"?>
@@ -2504,7 +4254,7 @@
 </file>
 
 <file path=customXml/itemProps1.xml><?xml version="1.0" encoding="utf-8"?>
-<ds:datastoreItem xmlns:ds="http://schemas.openxmlformats.org/officeDocument/2006/customXml" ds:itemID="{4500D310-5532-432E-AC56-90AACBE259EC}">
+<ds:datastoreItem xmlns:ds="http://schemas.openxmlformats.org/officeDocument/2006/customXml" ds:itemID="{A2B37E5B-0BF2-4C0B-9B8A-D181BE575BEC}">
   <ds:schemaRefs>
     <ds:schemaRef ds:uri="http://schemas.openxmlformats.org/officeDocument/2006/bibliography"/>
   </ds:schemaRefs>

</xml_diff>